<commit_message>
Added comments and pdf
</commit_message>
<xml_diff>
--- a/docs/Dokumentation/Projektdoku_v0.5_inkl_ci_korrektur-muellerm.docx
+++ b/docs/Dokumentation/Projektdoku_v0.5_inkl_ci_korrektur-muellerm.docx
@@ -3176,7 +3176,7 @@
                 <w:sz w:val="18"/>
                 <w:szCs w:val="18"/>
               </w:rPr>
-              <w:t>5</w:t>
+              <w:t>6</w:t>
             </w:r>
             <w:r>
               <w:rPr>
@@ -4066,7 +4066,7 @@
                 <w:sz w:val="18"/>
                 <w:szCs w:val="18"/>
               </w:rPr>
-              <w:t>7</w:t>
+              <w:t>8</w:t>
             </w:r>
             <w:r>
               <w:rPr>
@@ -4244,7 +4244,7 @@
                 <w:sz w:val="18"/>
                 <w:szCs w:val="18"/>
               </w:rPr>
-              <w:t>12</w:t>
+              <w:t>13</w:t>
             </w:r>
             <w:r>
               <w:rPr>
@@ -4278,7 +4278,27 @@
                 <w:sz w:val="18"/>
                 <w:szCs w:val="18"/>
               </w:rPr>
-              <w:t>A6 Klasse: Beispielklasse aus Projekt</w:t>
+              <w:t xml:space="preserve">A6 Klasse: Beispielklasse aus </w:t>
+            </w:r>
+            <w:r>
+              <w:rPr>
+                <w:rStyle w:val="Hyperlink"/>
+                <w:rFonts w:ascii="Candara Light" w:hAnsi="Candara Light"/>
+                <w:noProof/>
+                <w:sz w:val="18"/>
+                <w:szCs w:val="18"/>
+              </w:rPr>
+              <w:t xml:space="preserve">dem </w:t>
+            </w:r>
+            <w:r>
+              <w:rPr>
+                <w:rStyle w:val="Hyperlink"/>
+                <w:rFonts w:ascii="Candara Light" w:hAnsi="Candara Light"/>
+                <w:noProof/>
+                <w:sz w:val="18"/>
+                <w:szCs w:val="18"/>
+              </w:rPr>
+              <w:t>Projekt</w:t>
             </w:r>
             <w:r>
               <w:rPr>
@@ -4410,61 +4430,31 @@
         <w:rPr>
           <w:rFonts w:ascii="Candara Light" w:hAnsi="Candara Light"/>
         </w:rPr>
-        <w:t xml:space="preserve">In der zwölften Klasse der schulischen Ausbildung des Fachinformatikers für Anwendungsentwicklung soll eine </w:t>
-      </w:r>
-      <w:commentRangeStart w:id="2"/>
-      <w:r>
-        <w:rPr>
-          <w:rFonts w:ascii="Candara Light" w:hAnsi="Candara Light"/>
-        </w:rPr>
-        <w:t>Projektarbeit</w:t>
-      </w:r>
-      <w:commentRangeEnd w:id="2"/>
-      <w:r>
-        <w:rPr>
-          <w:rStyle w:val="Kommentarzeichen"/>
-        </w:rPr>
-        <w:commentReference w:id="2"/>
-      </w:r>
-      <w:r>
-        <w:rPr>
-          <w:rFonts w:ascii="Candara Light" w:hAnsi="Candara Light"/>
-        </w:rPr>
-        <w:t xml:space="preserve"> durchgeführt werden. Auftraggeber ist </w:t>
-      </w:r>
-      <w:commentRangeStart w:id="3"/>
-      <w:r>
-        <w:rPr>
-          <w:rFonts w:ascii="Candara Light" w:hAnsi="Candara Light"/>
-        </w:rPr>
-        <w:t>also</w:t>
-      </w:r>
-      <w:commentRangeEnd w:id="3"/>
-      <w:r>
-        <w:rPr>
-          <w:rStyle w:val="Kommentarzeichen"/>
-        </w:rPr>
-        <w:commentReference w:id="3"/>
-      </w:r>
-      <w:r>
-        <w:rPr>
-          <w:rFonts w:ascii="Candara Light" w:hAnsi="Candara Light"/>
-        </w:rPr>
-        <w:t xml:space="preserve"> die Berufsschule 1 Kempten für IT-</w:t>
-      </w:r>
-      <w:commentRangeStart w:id="4"/>
-      <w:r>
-        <w:rPr>
-          <w:rFonts w:ascii="Candara Light" w:hAnsi="Candara Light"/>
-        </w:rPr>
-        <w:t>Berufe</w:t>
-      </w:r>
-      <w:commentRangeEnd w:id="4"/>
-      <w:r>
-        <w:rPr>
-          <w:rStyle w:val="Kommentarzeichen"/>
-        </w:rPr>
-        <w:commentReference w:id="4"/>
+        <w:t>In der zwölften Klasse der schulischen Ausbildung des Fachinformatikers für Anwendungsentwicklung soll eine</w:t>
+      </w:r>
+      <w:r>
+        <w:rPr>
+          <w:rFonts w:ascii="Candara Light" w:hAnsi="Candara Light"/>
+        </w:rPr>
+        <w:t xml:space="preserve"> Datenbank versierte</w:t>
+      </w:r>
+      <w:r>
+        <w:rPr>
+          <w:rFonts w:ascii="Candara Light" w:hAnsi="Candara Light"/>
+        </w:rPr>
+        <w:t xml:space="preserve"> Projektarbeit durchgeführt werden. Auftraggeber ist </w:t>
+      </w:r>
+      <w:r>
+        <w:rPr>
+          <w:rFonts w:ascii="Candara Light" w:hAnsi="Candara Light"/>
+        </w:rPr>
+        <w:t>dabei</w:t>
+      </w:r>
+      <w:r>
+        <w:rPr>
+          <w:rFonts w:ascii="Candara Light" w:hAnsi="Candara Light"/>
+        </w:rPr>
+        <w:t xml:space="preserve"> die Berufsschule 1 Kempten für IT-Berufe</w:t>
       </w:r>
       <w:r>
         <w:rPr>
@@ -4476,21 +4466,226 @@
         <w:rPr>
           <w:rFonts w:ascii="Candara Light" w:hAnsi="Candara Light"/>
         </w:rPr>
-        <w:t xml:space="preserve">. Es arbeiten insgesamt drei Teilnehmer an dem </w:t>
-      </w:r>
-      <w:commentRangeStart w:id="5"/>
-      <w:r>
-        <w:rPr>
-          <w:rFonts w:ascii="Candara Light" w:hAnsi="Candara Light"/>
-        </w:rPr>
-        <w:t>Projekt</w:t>
-      </w:r>
-      <w:commentRangeEnd w:id="5"/>
-      <w:r>
-        <w:rPr>
-          <w:rStyle w:val="Kommentarzeichen"/>
-        </w:rPr>
-        <w:commentReference w:id="5"/>
+        <w:t>in Persona von Klassenleiter Martin Blanke</w:t>
+      </w:r>
+      <w:r>
+        <w:rPr>
+          <w:rFonts w:ascii="Candara Light" w:hAnsi="Candara Light"/>
+        </w:rPr>
+        <w:t>. Es arbeiten insgesamt drei Teilnehmer an dem Projekt.</w:t>
+      </w:r>
+    </w:p>
+    <w:p>
+      <w:pPr>
+        <w:pStyle w:val="berschrift2"/>
+        <w:rPr>
+          <w:rFonts w:ascii="Candara Light" w:hAnsi="Candara Light"/>
+          <w:color w:val="7030A0"/>
+        </w:rPr>
+      </w:pPr>
+      <w:bookmarkStart w:id="2" w:name="_Toc67557758"/>
+      <w:r>
+        <w:rPr>
+          <w:rFonts w:ascii="Candara Light" w:hAnsi="Candara Light"/>
+          <w:color w:val="7030A0"/>
+        </w:rPr>
+        <w:t>Projektziel</w:t>
+      </w:r>
+      <w:bookmarkEnd w:id="2"/>
+    </w:p>
+    <w:p>
+      <w:pPr>
+        <w:rPr>
+          <w:rFonts w:ascii="Candara Light" w:hAnsi="Candara Light"/>
+        </w:rPr>
+      </w:pPr>
+      <w:r>
+        <w:rPr>
+          <w:rFonts w:ascii="Candara Light" w:hAnsi="Candara Light"/>
+        </w:rPr>
+        <w:t>Ziel des Projekts ist die Erstellung einer Datenbank basierten Anwendung. Die Form der Ausarbeitung, also als Weblösung oder Desktopanwendung, ist dabei frei wählbar.</w:t>
+      </w:r>
+    </w:p>
+    <w:p>
+      <w:pPr>
+        <w:pStyle w:val="berschrift2"/>
+        <w:rPr>
+          <w:rFonts w:ascii="Candara Light" w:hAnsi="Candara Light"/>
+          <w:color w:val="7030A0"/>
+        </w:rPr>
+      </w:pPr>
+      <w:bookmarkStart w:id="3" w:name="_Toc67557759"/>
+      <w:r>
+        <w:rPr>
+          <w:rFonts w:ascii="Candara Light" w:hAnsi="Candara Light"/>
+          <w:color w:val="7030A0"/>
+        </w:rPr>
+        <w:t>Projektbegründung</w:t>
+      </w:r>
+      <w:bookmarkEnd w:id="3"/>
+    </w:p>
+    <w:p>
+      <w:pPr>
+        <w:rPr>
+          <w:rFonts w:ascii="Candara Light" w:hAnsi="Candara Light"/>
+        </w:rPr>
+      </w:pPr>
+      <w:r>
+        <w:rPr>
+          <w:rFonts w:ascii="Candara Light" w:hAnsi="Candara Light"/>
+        </w:rPr>
+        <w:t>Es soll eine Möglichkeit für Vermieter und Eigentümer geschaffen werden, ihre Immobilien zu verwalten, neue Objekte anzulegen und den Überblick über ihre bereits vermieteten Objekte zu behalten. Des Weiteren soll das gesamte Tool die Verwaltung der Objekte zentralisieren, sodass mehrere Benutzer simultan, immer auf den aktuellsten Stand zugreifen können.</w:t>
+      </w:r>
+    </w:p>
+    <w:p>
+      <w:pPr>
+        <w:pStyle w:val="berschrift2"/>
+        <w:rPr>
+          <w:rFonts w:ascii="Candara Light" w:hAnsi="Candara Light"/>
+          <w:color w:val="7030A0"/>
+        </w:rPr>
+      </w:pPr>
+      <w:bookmarkStart w:id="4" w:name="_Toc67557760"/>
+      <w:r>
+        <w:rPr>
+          <w:rFonts w:ascii="Candara Light" w:hAnsi="Candara Light"/>
+          <w:color w:val="7030A0"/>
+        </w:rPr>
+        <w:t>Projektschnittstellen</w:t>
+      </w:r>
+      <w:bookmarkEnd w:id="4"/>
+    </w:p>
+    <w:p>
+      <w:pPr>
+        <w:rPr>
+          <w:rFonts w:ascii="Candara Light" w:hAnsi="Candara Light"/>
+        </w:rPr>
+      </w:pPr>
+      <w:r>
+        <w:rPr>
+          <w:rFonts w:ascii="Candara Light" w:hAnsi="Candara Light"/>
+        </w:rPr>
+        <w:t xml:space="preserve">Für die Zukunft des IMS kann die </w:t>
+      </w:r>
+      <w:r>
+        <w:rPr>
+          <w:rFonts w:ascii="Candara Light" w:hAnsi="Candara Light"/>
+        </w:rPr>
+        <w:t>Open Street Map Schnittstelle zur visuellen, geographischen Darstellung der Immobilien</w:t>
+      </w:r>
+      <w:r>
+        <w:rPr>
+          <w:rFonts w:ascii="Candara Light" w:hAnsi="Candara Light"/>
+        </w:rPr>
+        <w:t xml:space="preserve"> eingebaut werden. Zum Zeitpunkt der Abgabe des Projekts wurden keine Schnittstellen verwendet.</w:t>
+      </w:r>
+    </w:p>
+    <w:p>
+      <w:pPr>
+        <w:pStyle w:val="Formatvorlage2"/>
+        <w:rPr>
+          <w:rFonts w:ascii="Candara Light" w:hAnsi="Candara Light"/>
+        </w:rPr>
+      </w:pPr>
+      <w:bookmarkStart w:id="5" w:name="_Toc67557761"/>
+      <w:r>
+        <w:rPr>
+          <w:rFonts w:ascii="Candara Light" w:hAnsi="Candara Light"/>
+        </w:rPr>
+        <w:t>Projektplanung</w:t>
+      </w:r>
+      <w:bookmarkEnd w:id="5"/>
+    </w:p>
+    <w:p>
+      <w:pPr>
+        <w:pStyle w:val="berschrift2"/>
+        <w:rPr>
+          <w:rFonts w:ascii="Candara Light" w:hAnsi="Candara Light"/>
+          <w:color w:val="7030A0"/>
+        </w:rPr>
+      </w:pPr>
+      <w:bookmarkStart w:id="6" w:name="_Toc67557762"/>
+      <w:r>
+        <w:rPr>
+          <w:rFonts w:ascii="Candara Light" w:hAnsi="Candara Light"/>
+          <w:color w:val="7030A0"/>
+        </w:rPr>
+        <w:t>Projektphasen</w:t>
+      </w:r>
+      <w:bookmarkEnd w:id="6"/>
+    </w:p>
+    <w:p>
+      <w:pPr>
+        <w:rPr>
+          <w:rFonts w:ascii="Candara Light" w:hAnsi="Candara Light"/>
+        </w:rPr>
+      </w:pPr>
+      <w:r>
+        <w:rPr>
+          <w:rFonts w:ascii="Candara Light" w:hAnsi="Candara Light"/>
+        </w:rPr>
+        <w:t>Das gesamte Projekt wurde pro Blockwoche in sogenannte Sprints eingeteilt</w:t>
+      </w:r>
+      <w:r>
+        <w:rPr>
+          <w:rFonts w:ascii="Candara Light" w:hAnsi="Candara Light"/>
+        </w:rPr>
+        <w:t xml:space="preserve"> und somit agil entwickelt</w:t>
+      </w:r>
+      <w:r>
+        <w:rPr>
+          <w:rFonts w:ascii="Candara Light" w:hAnsi="Candara Light"/>
+        </w:rPr>
+        <w:t xml:space="preserve">. Am Anfang jeder Woche wurden in der Sprintplanung Ziele gesetzt die es zu erreichen galt. Am Ende der Woche wurden die Ergebnisse dann in der </w:t>
+      </w:r>
+      <w:r>
+        <w:rPr>
+          <w:rFonts w:ascii="Candara Light" w:hAnsi="Candara Light"/>
+        </w:rPr>
+        <w:t>gesamten Klasse</w:t>
+      </w:r>
+      <w:r>
+        <w:rPr>
+          <w:rFonts w:ascii="Candara Light" w:hAnsi="Candara Light"/>
+        </w:rPr>
+        <w:t xml:space="preserve"> in Sprintreviews besprochen und präsentiert.</w:t>
+      </w:r>
+    </w:p>
+    <w:p>
+      <w:pPr>
+        <w:rPr>
+          <w:rFonts w:ascii="Candara Light" w:hAnsi="Candara Light"/>
+        </w:rPr>
+      </w:pPr>
+      <w:r>
+        <w:rPr>
+          <w:rFonts w:ascii="Candara Light" w:hAnsi="Candara Light"/>
+        </w:rPr>
+        <w:t>Angefangen mit Sprint Nr. 1 der Kalenderwoche (nachfolgend KW)</w:t>
+      </w:r>
+      <w:r>
+        <w:rPr>
+          <w:rFonts w:ascii="Candara Light" w:hAnsi="Candara Light"/>
+        </w:rPr>
+        <w:t xml:space="preserve"> 43 (siehe A6.1), wurden die Rahmenbedingungen des Projekts abgesteckt. Es wurde ein GitHub Repository</w:t>
+      </w:r>
+      <w:r>
+        <w:rPr>
+          <w:rFonts w:ascii="Candara Light" w:hAnsi="Candara Light"/>
+        </w:rPr>
+        <w:t xml:space="preserve"> erstellt</w:t>
+      </w:r>
+      <w:r>
+        <w:rPr>
+          <w:rFonts w:ascii="Candara Light" w:hAnsi="Candara Light"/>
+        </w:rPr>
+        <w:t xml:space="preserve">, eine Entwicklungsumgebung </w:t>
+      </w:r>
+      <w:r>
+        <w:rPr>
+          <w:rFonts w:ascii="Candara Light" w:hAnsi="Candara Light"/>
+        </w:rPr>
+        <w:t>ausgewählt und auf den einzelnen Systemen der Projektteilnehmer lokal aufgesetzt</w:t>
       </w:r>
       <w:r>
         <w:rPr>
@@ -4498,6 +4693,62 @@
         </w:rPr>
         <w:t>.</w:t>
       </w:r>
+      <w:r>
+        <w:rPr>
+          <w:rFonts w:ascii="Candara Light" w:hAnsi="Candara Light"/>
+        </w:rPr>
+        <w:t xml:space="preserve"> Danach wurde</w:t>
+      </w:r>
+      <w:r>
+        <w:rPr>
+          <w:rFonts w:ascii="Candara Light" w:hAnsi="Candara Light"/>
+        </w:rPr>
+        <w:t xml:space="preserve"> </w:t>
+      </w:r>
+      <w:r>
+        <w:rPr>
+          <w:rFonts w:ascii="Candara Light" w:hAnsi="Candara Light"/>
+        </w:rPr>
+        <w:t xml:space="preserve">ein </w:t>
+      </w:r>
+      <w:r>
+        <w:rPr>
+          <w:rFonts w:ascii="Candara Light" w:hAnsi="Candara Light"/>
+        </w:rPr>
+        <w:t xml:space="preserve">Datenbankkonzept </w:t>
+      </w:r>
+      <w:r>
+        <w:rPr>
+          <w:rFonts w:ascii="Candara Light" w:hAnsi="Candara Light"/>
+        </w:rPr>
+        <w:t xml:space="preserve">initial geplant und per DB Designer erstellt. </w:t>
+      </w:r>
+    </w:p>
+    <w:p>
+      <w:pPr>
+        <w:rPr>
+          <w:rFonts w:ascii="Candara Light" w:hAnsi="Candara Light"/>
+        </w:rPr>
+      </w:pPr>
+      <w:r>
+        <w:rPr>
+          <w:rFonts w:ascii="Candara Light" w:hAnsi="Candara Light"/>
+        </w:rPr>
+        <w:t>In den folgenden Sprints (A6.2-A6.3) wurde das Datenbankkonzept weiter ausgearbeitet und erste Diagramme zur Konzeptionierung der Benutzeroberfläche erstellt.</w:t>
+      </w:r>
+    </w:p>
+    <w:p>
+      <w:pPr>
+        <w:rPr>
+          <w:rFonts w:ascii="Candara Light" w:hAnsi="Candara Light"/>
+        </w:rPr>
+      </w:pPr>
+      <w:r>
+        <w:rPr>
+          <w:rFonts w:ascii="Candara Light" w:hAnsi="Candara Light"/>
+        </w:rPr>
+        <w:t>Nach Fertigstellung der Datenbank, konnte die Benutzeroberfläche erstellt und Logiken zur Datenabfrage und Datenerstellung implementiert werden. (A6.4-A6.5)</w:t>
+      </w:r>
     </w:p>
     <w:p>
       <w:pPr>
@@ -4507,27 +4758,60 @@
           <w:color w:val="7030A0"/>
         </w:rPr>
       </w:pPr>
-      <w:bookmarkStart w:id="6" w:name="_Toc67557758"/>
+      <w:bookmarkStart w:id="7" w:name="_Toc67557763"/>
       <w:r>
         <w:rPr>
           <w:rFonts w:ascii="Candara Light" w:hAnsi="Candara Light"/>
           <w:color w:val="7030A0"/>
         </w:rPr>
-        <w:t>Projektziel</w:t>
-      </w:r>
-      <w:bookmarkEnd w:id="6"/>
-    </w:p>
-    <w:p>
-      <w:pPr>
-        <w:rPr>
-          <w:rFonts w:ascii="Candara Light" w:hAnsi="Candara Light"/>
-        </w:rPr>
-      </w:pPr>
-      <w:r>
-        <w:rPr>
-          <w:rFonts w:ascii="Candara Light" w:hAnsi="Candara Light"/>
-        </w:rPr>
-        <w:t>Ziel des Projekts ist die Erstellung einer Datenbank basierten Anwendung. Die Form der Ausarbeitung, also als Weblösung oder Desktopanwendung, ist dabei frei wählbar.</w:t>
+        <w:t>Ressourcenplanung</w:t>
+      </w:r>
+      <w:bookmarkEnd w:id="7"/>
+    </w:p>
+    <w:p>
+      <w:pPr>
+        <w:rPr>
+          <w:rFonts w:ascii="Candara Light" w:hAnsi="Candara Light"/>
+        </w:rPr>
+      </w:pPr>
+      <w:r>
+        <w:rPr>
+          <w:rFonts w:ascii="Candara Light" w:hAnsi="Candara Light"/>
+        </w:rPr>
+        <w:t>Bei der Planung der Ressourcen war es zunächst essenziel die Stärken und Schwächen der jeweiligen Projektteilnehmer auszuloten. Dementsprechend wurde ein Datenbankbeauftragter ausgewählt, der sich um das Datenbankschema kümme</w:t>
+      </w:r>
+      <w:r>
+        <w:rPr>
+          <w:rFonts w:ascii="Candara Light" w:hAnsi="Candara Light"/>
+        </w:rPr>
+        <w:t>rt</w:t>
+      </w:r>
+      <w:r>
+        <w:rPr>
+          <w:rFonts w:ascii="Candara Light" w:hAnsi="Candara Light"/>
+        </w:rPr>
+        <w:t xml:space="preserve">. Ein Teilnehmer war für das Frontend und die Benutzeroberfläche verantwortlich. Zur Abrundung und vollständigen Abdeckung wurde ein dritter Teilnehmer zum Verantwortlichen der Sprintplanung und zur Erstellung der Dokumentation beauftragt. Damit die Ressourcen optimal genutzt werden konnten, bestand zu jeder Zeit ein reger </w:t>
+      </w:r>
+      <w:r>
+        <w:rPr>
+          <w:rFonts w:ascii="Candara Light" w:hAnsi="Candara Light"/>
+        </w:rPr>
+        <w:lastRenderedPageBreak/>
+        <w:t xml:space="preserve">Informationsaustausch zwischen den Parteien. Dadurch konnte </w:t>
+      </w:r>
+      <w:proofErr w:type="gramStart"/>
+      <w:r>
+        <w:rPr>
+          <w:rFonts w:ascii="Candara Light" w:hAnsi="Candara Light"/>
+        </w:rPr>
+        <w:t>jeder Einblicke</w:t>
+      </w:r>
+      <w:proofErr w:type="gramEnd"/>
+      <w:r>
+        <w:rPr>
+          <w:rFonts w:ascii="Candara Light" w:hAnsi="Candara Light"/>
+        </w:rPr>
+        <w:t xml:space="preserve"> in die Aufgabenbereiche der jeweiligen Projektpartner erhalten.</w:t>
       </w:r>
     </w:p>
     <w:p>
@@ -4538,28 +4822,56 @@
           <w:color w:val="7030A0"/>
         </w:rPr>
       </w:pPr>
-      <w:bookmarkStart w:id="7" w:name="_Toc67557759"/>
+      <w:bookmarkStart w:id="8" w:name="_Toc67557764"/>
       <w:r>
         <w:rPr>
           <w:rFonts w:ascii="Candara Light" w:hAnsi="Candara Light"/>
           <w:color w:val="7030A0"/>
         </w:rPr>
-        <w:t>Projektbegründung</w:t>
-      </w:r>
-      <w:bookmarkEnd w:id="7"/>
-    </w:p>
-    <w:p>
-      <w:pPr>
-        <w:rPr>
-          <w:rFonts w:ascii="Candara Light" w:hAnsi="Candara Light"/>
-        </w:rPr>
-      </w:pPr>
-      <w:r>
-        <w:rPr>
-          <w:rFonts w:ascii="Candara Light" w:hAnsi="Candara Light"/>
-        </w:rPr>
-        <w:t>Es soll eine Möglichkeit für Vermieter und Eigentümer geschaffen werden, ihre Immobilien zu verwalten, neue Objekte anzulegen und den Überblick über ihre bereits vermieteten Objekte zu behalten. Des Weiteren soll das gesamte Tool die Verwaltung der Objekte zentralisieren, sodass mehrere Benutzer simultan, immer auf den aktuellsten Stand zugreifen können.</w:t>
-      </w:r>
+        <w:t>Entwicklungsprozess</w:t>
+      </w:r>
+      <w:bookmarkEnd w:id="8"/>
+    </w:p>
+    <w:p>
+      <w:pPr>
+        <w:rPr>
+          <w:rFonts w:ascii="Candara Light" w:hAnsi="Candara Light"/>
+        </w:rPr>
+      </w:pPr>
+      <w:r>
+        <w:rPr>
+          <w:rFonts w:ascii="Candara Light" w:hAnsi="Candara Light"/>
+        </w:rPr>
+        <w:t>Das gesamte Projekt wird im Stil der agilen Softwareentwicklung durchgeführt.</w:t>
+      </w:r>
+      <w:r>
+        <w:rPr>
+          <w:rFonts w:ascii="Candara Light" w:hAnsi="Candara Light"/>
+        </w:rPr>
+        <w:t xml:space="preserve"> </w:t>
+      </w:r>
+      <w:r>
+        <w:rPr>
+          <w:rFonts w:ascii="Candara Light" w:hAnsi="Candara Light"/>
+        </w:rPr>
+        <w:t>In diesem Rahmen wird Frontend First angewendet.</w:t>
+      </w:r>
+    </w:p>
+    <w:p>
+      <w:pPr>
+        <w:pStyle w:val="Formatvorlage2"/>
+        <w:rPr>
+          <w:rFonts w:ascii="Candara Light" w:hAnsi="Candara Light"/>
+        </w:rPr>
+      </w:pPr>
+      <w:bookmarkStart w:id="9" w:name="_Toc67557765"/>
+      <w:r>
+        <w:rPr>
+          <w:rFonts w:ascii="Candara Light" w:hAnsi="Candara Light"/>
+        </w:rPr>
+        <w:t>Analysephase</w:t>
+      </w:r>
+      <w:bookmarkEnd w:id="9"/>
     </w:p>
     <w:p>
       <w:pPr>
@@ -4569,53 +4881,156 @@
           <w:color w:val="7030A0"/>
         </w:rPr>
       </w:pPr>
-      <w:bookmarkStart w:id="8" w:name="_Toc67557760"/>
+      <w:bookmarkStart w:id="10" w:name="_Toc67557766"/>
       <w:r>
         <w:rPr>
           <w:rFonts w:ascii="Candara Light" w:hAnsi="Candara Light"/>
           <w:color w:val="7030A0"/>
         </w:rPr>
-        <w:t>Projektschnittstellen</w:t>
-      </w:r>
-      <w:bookmarkEnd w:id="8"/>
-    </w:p>
-    <w:p>
-      <w:pPr>
-        <w:rPr>
-          <w:rFonts w:ascii="Candara Light" w:hAnsi="Candara Light"/>
-        </w:rPr>
-      </w:pPr>
-      <w:r>
-        <w:rPr>
-          <w:rFonts w:ascii="Candara Light" w:hAnsi="Candara Light"/>
-        </w:rPr>
-        <w:t xml:space="preserve">Für die Zukunft des IMS kann die </w:t>
-      </w:r>
-      <w:r>
-        <w:rPr>
-          <w:rFonts w:ascii="Candara Light" w:hAnsi="Candara Light"/>
-        </w:rPr>
-        <w:t xml:space="preserve">Open Street </w:t>
-      </w:r>
-      <w:proofErr w:type="spellStart"/>
-      <w:r>
-        <w:rPr>
-          <w:rFonts w:ascii="Candara Light" w:hAnsi="Candara Light"/>
-        </w:rPr>
-        <w:t>Map</w:t>
-      </w:r>
-      <w:proofErr w:type="spellEnd"/>
-      <w:r>
-        <w:rPr>
-          <w:rFonts w:ascii="Candara Light" w:hAnsi="Candara Light"/>
-        </w:rPr>
-        <w:t xml:space="preserve"> Schnittstelle zur visuellen, geographischen Darstellung der Immobilien</w:t>
-      </w:r>
-      <w:r>
-        <w:rPr>
-          <w:rFonts w:ascii="Candara Light" w:hAnsi="Candara Light"/>
-        </w:rPr>
-        <w:t xml:space="preserve"> eingebaut werden. Zum Zeitpunkt der Abgabe des Projekts wurden keine Schnittstellen verwendet.</w:t>
+        <w:t>Ist-Analyse</w:t>
+      </w:r>
+      <w:bookmarkEnd w:id="10"/>
+    </w:p>
+    <w:p>
+      <w:pPr>
+        <w:rPr>
+          <w:rFonts w:ascii="Candara Light" w:hAnsi="Candara Light"/>
+        </w:rPr>
+      </w:pPr>
+      <w:r>
+        <w:rPr>
+          <w:rFonts w:ascii="Candara Light" w:hAnsi="Candara Light"/>
+        </w:rPr>
+        <w:t>Potenzielle Kunden des IMS sind Vermieter und Eigentümer, die ihre gesamten Objekte und Daten, bisher dezentral und teilweise offline gepflegt und verwaltet haben. Bspw. in Ordnern, Exceltabellen oder auch handschriftlich.</w:t>
+      </w:r>
+      <w:r>
+        <w:rPr>
+          <w:rFonts w:ascii="Candara Light" w:hAnsi="Candara Light"/>
+        </w:rPr>
+        <w:t xml:space="preserve"> </w:t>
+      </w:r>
+      <w:r>
+        <w:rPr>
+          <w:rFonts w:ascii="Candara Light" w:hAnsi="Candara Light"/>
+        </w:rPr>
+        <w:t>Die Umstellung auf das IMS ist für viele Kunden unter anderem ein Schritt in die Digitale Zukunft u</w:t>
+      </w:r>
+      <w:r>
+        <w:rPr>
+          <w:rFonts w:ascii="Candara Light" w:hAnsi="Candara Light"/>
+        </w:rPr>
+        <w:t>nd</w:t>
+      </w:r>
+      <w:r>
+        <w:rPr>
+          <w:rFonts w:ascii="Candara Light" w:hAnsi="Candara Light"/>
+        </w:rPr>
+        <w:t xml:space="preserve"> legt den Grundstein für ein Paperless Office</w:t>
+      </w:r>
+      <w:r>
+        <w:rPr>
+          <w:rFonts w:ascii="Candara Light" w:hAnsi="Candara Light"/>
+        </w:rPr>
+        <w:t>.</w:t>
+      </w:r>
+    </w:p>
+    <w:p>
+      <w:pPr>
+        <w:pStyle w:val="berschrift2"/>
+        <w:rPr>
+          <w:rFonts w:ascii="Candara Light" w:hAnsi="Candara Light"/>
+          <w:color w:val="7030A0"/>
+        </w:rPr>
+      </w:pPr>
+      <w:bookmarkStart w:id="11" w:name="_Toc67557767"/>
+      <w:r>
+        <w:rPr>
+          <w:rFonts w:ascii="Candara Light" w:hAnsi="Candara Light"/>
+          <w:color w:val="7030A0"/>
+        </w:rPr>
+        <w:t>Wirtschaftlichkeitsanalyse</w:t>
+      </w:r>
+      <w:bookmarkEnd w:id="11"/>
+    </w:p>
+    <w:p>
+      <w:pPr>
+        <w:rPr>
+          <w:rFonts w:ascii="Candara Light" w:hAnsi="Candara Light"/>
+        </w:rPr>
+      </w:pPr>
+      <w:r>
+        <w:rPr>
+          <w:rFonts w:ascii="Candara Light" w:hAnsi="Candara Light"/>
+        </w:rPr>
+        <w:t>Eine Wirtschaftlichkeitsanalyse wurde im Zuge der schulischen Projektarbeit nicht durchgeführt, aufgrund fehlender Ist- und Solldaten.</w:t>
+      </w:r>
+    </w:p>
+    <w:p>
+      <w:pPr>
+        <w:pStyle w:val="berschrift2"/>
+        <w:rPr>
+          <w:rFonts w:ascii="Candara Light" w:hAnsi="Candara Light"/>
+          <w:color w:val="7030A0"/>
+        </w:rPr>
+      </w:pPr>
+      <w:bookmarkStart w:id="12" w:name="_Toc67557768"/>
+      <w:r>
+        <w:rPr>
+          <w:rFonts w:ascii="Candara Light" w:hAnsi="Candara Light"/>
+          <w:color w:val="7030A0"/>
+        </w:rPr>
+        <w:t>Anwendungsfälle</w:t>
+      </w:r>
+      <w:bookmarkEnd w:id="12"/>
+    </w:p>
+    <w:p>
+      <w:pPr>
+        <w:rPr>
+          <w:rFonts w:ascii="Candara Light" w:hAnsi="Candara Light"/>
+        </w:rPr>
+      </w:pPr>
+      <w:r>
+        <w:rPr>
+          <w:rFonts w:ascii="Candara Light" w:hAnsi="Candara Light"/>
+        </w:rPr>
+        <w:t>Siehe A3 Use-Case-Diagramm</w:t>
+      </w:r>
+      <w:r>
+        <w:rPr>
+          <w:rFonts w:ascii="Candara Light" w:hAnsi="Candara Light"/>
+        </w:rPr>
+        <w:t>.</w:t>
+      </w:r>
+    </w:p>
+    <w:p>
+      <w:pPr>
+        <w:pStyle w:val="berschrift2"/>
+        <w:rPr>
+          <w:rFonts w:ascii="Candara Light" w:hAnsi="Candara Light"/>
+          <w:color w:val="7030A0"/>
+        </w:rPr>
+      </w:pPr>
+      <w:bookmarkStart w:id="13" w:name="_Toc67557769"/>
+      <w:r>
+        <w:rPr>
+          <w:rFonts w:ascii="Candara Light" w:hAnsi="Candara Light"/>
+          <w:color w:val="7030A0"/>
+        </w:rPr>
+        <w:t>Qualitätsanforderungen</w:t>
+      </w:r>
+      <w:bookmarkEnd w:id="13"/>
+    </w:p>
+    <w:p>
+      <w:pPr>
+        <w:rPr>
+          <w:rFonts w:ascii="Candara Light" w:hAnsi="Candara Light"/>
+        </w:rPr>
+      </w:pPr>
+      <w:r>
+        <w:rPr>
+          <w:rFonts w:ascii="Candara Light" w:hAnsi="Candara Light"/>
+        </w:rPr>
+        <w:t>Um eine möglichst hohe Qualität zu gewährleisten stand bei der Implementierung die Usability an oberster Stelle. Der Benutzer soll sich möglichst alleine und schnell im Programm zurechtfinden. Dafür wurde auf eine „State of the Art UX“, also eine moderne Benutzeroberfläche geachtet. Da die Performance ebenso maßgeblich zum Benutzererlebnis und zu einer hohen Qualität beiträgt, wurde die Anwendung so konzipiert, dass der Page Speed möglichst hoch ist.</w:t>
       </w:r>
     </w:p>
     <w:p>
@@ -4625,14 +5040,14 @@
           <w:rFonts w:ascii="Candara Light" w:hAnsi="Candara Light"/>
         </w:rPr>
       </w:pPr>
-      <w:bookmarkStart w:id="9" w:name="_Toc67557761"/>
-      <w:r>
-        <w:rPr>
-          <w:rFonts w:ascii="Candara Light" w:hAnsi="Candara Light"/>
-        </w:rPr>
-        <w:t>Projektplanung</w:t>
-      </w:r>
-      <w:bookmarkEnd w:id="9"/>
+      <w:bookmarkStart w:id="14" w:name="_Toc67557770"/>
+      <w:r>
+        <w:rPr>
+          <w:rFonts w:ascii="Candara Light" w:hAnsi="Candara Light"/>
+        </w:rPr>
+        <w:t>Entwurfsphase</w:t>
+      </w:r>
+      <w:bookmarkEnd w:id="14"/>
     </w:p>
     <w:p>
       <w:pPr>
@@ -4642,564 +5057,15 @@
           <w:color w:val="7030A0"/>
         </w:rPr>
       </w:pPr>
-      <w:bookmarkStart w:id="10" w:name="_Toc67557762"/>
+      <w:bookmarkStart w:id="15" w:name="_Toc67557771"/>
       <w:r>
         <w:rPr>
           <w:rFonts w:ascii="Candara Light" w:hAnsi="Candara Light"/>
           <w:color w:val="7030A0"/>
         </w:rPr>
-        <w:t>Projektphasen</w:t>
-      </w:r>
-      <w:bookmarkEnd w:id="10"/>
-    </w:p>
-    <w:p>
-      <w:pPr>
-        <w:rPr>
-          <w:rFonts w:ascii="Candara Light" w:hAnsi="Candara Light"/>
-        </w:rPr>
-      </w:pPr>
-      <w:r>
-        <w:rPr>
-          <w:rFonts w:ascii="Candara Light" w:hAnsi="Candara Light"/>
-        </w:rPr>
-        <w:t xml:space="preserve">Das gesamte Projekt wurde pro Blockwoche in sogenannte Sprints </w:t>
-      </w:r>
-      <w:commentRangeStart w:id="11"/>
-      <w:r>
-        <w:rPr>
-          <w:rFonts w:ascii="Candara Light" w:hAnsi="Candara Light"/>
-        </w:rPr>
-        <w:t>eingeteilt</w:t>
-      </w:r>
-      <w:commentRangeEnd w:id="11"/>
-      <w:r>
-        <w:rPr>
-          <w:rStyle w:val="Kommentarzeichen"/>
-        </w:rPr>
-        <w:commentReference w:id="11"/>
-      </w:r>
-      <w:r>
-        <w:rPr>
-          <w:rFonts w:ascii="Candara Light" w:hAnsi="Candara Light"/>
-        </w:rPr>
-        <w:t xml:space="preserve"> </w:t>
-      </w:r>
-      <w:r>
-        <w:rPr>
-          <w:rFonts w:ascii="Candara Light" w:hAnsi="Candara Light"/>
-        </w:rPr>
-        <w:t xml:space="preserve">. Am Anfang jeder Woche wurden in der Sprintplanung Ziele gesetzt die es zu erreichen galt. Am Ende der Woche wurden die Ergebnisse dann in der </w:t>
-      </w:r>
-      <w:commentRangeStart w:id="12"/>
-      <w:r>
-        <w:rPr>
-          <w:rFonts w:ascii="Candara Light" w:hAnsi="Candara Light"/>
-        </w:rPr>
-        <w:t xml:space="preserve">Gruppe </w:t>
-      </w:r>
-      <w:commentRangeEnd w:id="12"/>
-      <w:r>
-        <w:rPr>
-          <w:rStyle w:val="Kommentarzeichen"/>
-        </w:rPr>
-        <w:commentReference w:id="12"/>
-      </w:r>
-      <w:r>
-        <w:rPr>
-          <w:rFonts w:ascii="Candara Light" w:hAnsi="Candara Light"/>
-        </w:rPr>
-        <w:t>in Sprintreviews besprochen und präsentiert.</w:t>
-      </w:r>
-    </w:p>
-    <w:p>
-      <w:pPr>
-        <w:rPr>
-          <w:rFonts w:ascii="Candara Light" w:hAnsi="Candara Light"/>
-        </w:rPr>
-      </w:pPr>
-      <w:r>
-        <w:rPr>
-          <w:rFonts w:ascii="Candara Light" w:hAnsi="Candara Light"/>
-        </w:rPr>
-        <w:t>Angefangen mit Sprint Nr. 1 der Kalenderwoche (nachfolgend KW)</w:t>
-      </w:r>
-      <w:r>
-        <w:rPr>
-          <w:rFonts w:ascii="Candara Light" w:hAnsi="Candara Light"/>
-        </w:rPr>
-        <w:t xml:space="preserve"> 43 (siehe A6.1), wurden die Rahmenbedingungen des Projekts abgesteckt. Es wurde ein GitHub Repository, eine Entwicklungsumgebung </w:t>
-      </w:r>
-      <w:commentRangeStart w:id="13"/>
-      <w:r>
-        <w:rPr>
-          <w:rFonts w:ascii="Candara Light" w:hAnsi="Candara Light"/>
-        </w:rPr>
-        <w:t>und</w:t>
-      </w:r>
-      <w:commentRangeEnd w:id="13"/>
-      <w:r>
-        <w:rPr>
-          <w:rStyle w:val="Kommentarzeichen"/>
-        </w:rPr>
-        <w:commentReference w:id="13"/>
-      </w:r>
-      <w:r>
-        <w:rPr>
-          <w:rFonts w:ascii="Candara Light" w:hAnsi="Candara Light"/>
-        </w:rPr>
-        <w:t xml:space="preserve"> </w:t>
-      </w:r>
-      <w:commentRangeStart w:id="14"/>
-      <w:r>
-        <w:rPr>
-          <w:rFonts w:ascii="Candara Light" w:hAnsi="Candara Light"/>
-        </w:rPr>
-        <w:t>das</w:t>
-      </w:r>
-      <w:commentRangeEnd w:id="14"/>
-      <w:r>
-        <w:rPr>
-          <w:rStyle w:val="Kommentarzeichen"/>
-        </w:rPr>
-        <w:commentReference w:id="14"/>
-      </w:r>
-      <w:r>
-        <w:rPr>
-          <w:rFonts w:ascii="Candara Light" w:hAnsi="Candara Light"/>
-        </w:rPr>
-        <w:t xml:space="preserve"> Datenbankkonzept </w:t>
-      </w:r>
-      <w:commentRangeStart w:id="15"/>
-      <w:r>
-        <w:rPr>
-          <w:rFonts w:ascii="Candara Light" w:hAnsi="Candara Light"/>
-        </w:rPr>
-        <w:t>erstellt</w:t>
-      </w:r>
-      <w:commentRangeEnd w:id="15"/>
-      <w:r>
-        <w:rPr>
-          <w:rStyle w:val="Kommentarzeichen"/>
-        </w:rPr>
-        <w:commentReference w:id="15"/>
-      </w:r>
-      <w:r>
-        <w:rPr>
-          <w:rFonts w:ascii="Candara Light" w:hAnsi="Candara Light"/>
-        </w:rPr>
-        <w:t>.</w:t>
-      </w:r>
-    </w:p>
-    <w:p>
-      <w:pPr>
-        <w:rPr>
-          <w:rFonts w:ascii="Candara Light" w:hAnsi="Candara Light"/>
-        </w:rPr>
-      </w:pPr>
-      <w:r>
-        <w:rPr>
-          <w:rFonts w:ascii="Candara Light" w:hAnsi="Candara Light"/>
-        </w:rPr>
-        <w:t>In den folgenden Sprints (A6.2-A6.3) wurde das Datenbankkonzept weiter ausgearbeitet und erste Diagramme zur Konzeptionierung der Benutzeroberfläche erstellt.</w:t>
-      </w:r>
-    </w:p>
-    <w:p>
-      <w:pPr>
-        <w:rPr>
-          <w:rFonts w:ascii="Candara Light" w:hAnsi="Candara Light"/>
-        </w:rPr>
-      </w:pPr>
-      <w:r>
-        <w:rPr>
-          <w:rFonts w:ascii="Candara Light" w:hAnsi="Candara Light"/>
-        </w:rPr>
-        <w:t xml:space="preserve">Nach Fertigstellung der Datenbank, konnte </w:t>
-      </w:r>
-      <w:commentRangeStart w:id="16"/>
-      <w:r>
-        <w:rPr>
-          <w:rFonts w:ascii="Candara Light" w:hAnsi="Candara Light"/>
-        </w:rPr>
-        <w:t>die</w:t>
-      </w:r>
-      <w:commentRangeEnd w:id="16"/>
-      <w:r>
-        <w:rPr>
-          <w:rStyle w:val="Kommentarzeichen"/>
-        </w:rPr>
-        <w:commentReference w:id="16"/>
-      </w:r>
-      <w:r>
-        <w:rPr>
-          <w:rFonts w:ascii="Candara Light" w:hAnsi="Candara Light"/>
-        </w:rPr>
-        <w:t xml:space="preserve"> Benutzeroberfläche erstellt und Logiken zur Datenabfrage und Datenerstellung implementiert werden. (A6.4-A6.5)</w:t>
-      </w:r>
-    </w:p>
-    <w:p>
-      <w:pPr>
-        <w:pStyle w:val="berschrift2"/>
-        <w:rPr>
-          <w:rFonts w:ascii="Candara Light" w:hAnsi="Candara Light"/>
-          <w:color w:val="7030A0"/>
-        </w:rPr>
-      </w:pPr>
-      <w:bookmarkStart w:id="17" w:name="_Toc67557763"/>
-      <w:r>
-        <w:rPr>
-          <w:rFonts w:ascii="Candara Light" w:hAnsi="Candara Light"/>
-          <w:color w:val="7030A0"/>
-        </w:rPr>
-        <w:t>Ressourcenplanung</w:t>
-      </w:r>
-      <w:bookmarkEnd w:id="17"/>
-    </w:p>
-    <w:p>
-      <w:pPr>
-        <w:rPr>
-          <w:rFonts w:ascii="Candara Light" w:hAnsi="Candara Light"/>
-        </w:rPr>
-      </w:pPr>
-      <w:r>
-        <w:rPr>
-          <w:rFonts w:ascii="Candara Light" w:hAnsi="Candara Light"/>
-        </w:rPr>
-        <w:t xml:space="preserve">Bei der Planung der Ressourcen war es zunächst essenziel die Stärken und Schwächen der jeweiligen Projektteilnehmer auszuloten. Dementsprechend wurde ein Datenbankbeauftragter ausgewählt, der sich um das </w:t>
-      </w:r>
-      <w:commentRangeStart w:id="18"/>
-      <w:r>
-        <w:rPr>
-          <w:rFonts w:ascii="Candara Light" w:hAnsi="Candara Light"/>
-        </w:rPr>
-        <w:t xml:space="preserve">Datenbankschema kümmern </w:t>
-      </w:r>
-      <w:commentRangeStart w:id="19"/>
-      <w:r>
-        <w:rPr>
-          <w:rFonts w:ascii="Candara Light" w:hAnsi="Candara Light"/>
-        </w:rPr>
-        <w:t>würde</w:t>
-      </w:r>
-      <w:commentRangeEnd w:id="19"/>
-      <w:r>
-        <w:rPr>
-          <w:rStyle w:val="Kommentarzeichen"/>
-        </w:rPr>
-        <w:commentReference w:id="19"/>
-      </w:r>
-      <w:commentRangeEnd w:id="18"/>
-      <w:r>
-        <w:rPr>
-          <w:rStyle w:val="Kommentarzeichen"/>
-        </w:rPr>
-        <w:commentReference w:id="18"/>
-      </w:r>
-      <w:r>
-        <w:rPr>
-          <w:rFonts w:ascii="Candara Light" w:hAnsi="Candara Light"/>
-        </w:rPr>
-        <w:t xml:space="preserve">. Ein Teilnehmer war für das Frontend und die Benutzeroberfläche verantwortlich. Zur Abrundung und vollständigen Abdeckung wurde ein dritter Teilnehmer zum Verantwortlichen der Sprintplanung und zur Erstellung der Dokumentation beauftragt. Damit die Ressourcen optimal genutzt werden konnten, bestand zu jeder Zeit ein reger Informationsaustausch zwischen den Parteien. Dadurch konnte </w:t>
-      </w:r>
-      <w:proofErr w:type="gramStart"/>
-      <w:r>
-        <w:rPr>
-          <w:rFonts w:ascii="Candara Light" w:hAnsi="Candara Light"/>
-        </w:rPr>
-        <w:t>jeder Einblicke</w:t>
-      </w:r>
-      <w:proofErr w:type="gramEnd"/>
-      <w:r>
-        <w:rPr>
-          <w:rFonts w:ascii="Candara Light" w:hAnsi="Candara Light"/>
-        </w:rPr>
-        <w:t xml:space="preserve"> in die Aufgabenbereiche der jeweiligen Projektpartner erhalten.</w:t>
-      </w:r>
-    </w:p>
-    <w:p>
-      <w:pPr>
-        <w:pStyle w:val="berschrift2"/>
-        <w:rPr>
-          <w:rFonts w:ascii="Candara Light" w:hAnsi="Candara Light"/>
-          <w:color w:val="7030A0"/>
-        </w:rPr>
-      </w:pPr>
-      <w:bookmarkStart w:id="20" w:name="_Toc67557764"/>
-      <w:r>
-        <w:rPr>
-          <w:rFonts w:ascii="Candara Light" w:hAnsi="Candara Light"/>
-          <w:color w:val="7030A0"/>
-        </w:rPr>
-        <w:lastRenderedPageBreak/>
-        <w:t>Entwicklungsprozess</w:t>
-      </w:r>
-      <w:bookmarkEnd w:id="20"/>
-    </w:p>
-    <w:p>
-      <w:pPr>
-        <w:rPr>
-          <w:rFonts w:ascii="Candara Light" w:hAnsi="Candara Light"/>
-        </w:rPr>
-      </w:pPr>
-      <w:r>
-        <w:rPr>
-          <w:rFonts w:ascii="Candara Light" w:hAnsi="Candara Light"/>
-        </w:rPr>
-        <w:t xml:space="preserve">Das gesamte Projekt wird im Stil der agilen Softwareentwicklung </w:t>
-      </w:r>
-      <w:commentRangeStart w:id="21"/>
-      <w:r>
-        <w:rPr>
-          <w:rFonts w:ascii="Candara Light" w:hAnsi="Candara Light"/>
-        </w:rPr>
-        <w:t>durchgeführt</w:t>
-      </w:r>
-      <w:commentRangeEnd w:id="21"/>
-      <w:r>
-        <w:rPr>
-          <w:rStyle w:val="Kommentarzeichen"/>
-        </w:rPr>
-        <w:commentReference w:id="21"/>
-      </w:r>
-      <w:r>
-        <w:rPr>
-          <w:rFonts w:ascii="Candara Light" w:hAnsi="Candara Light"/>
-        </w:rPr>
-        <w:t>.</w:t>
-      </w:r>
-    </w:p>
-    <w:p>
-      <w:pPr>
-        <w:pStyle w:val="Formatvorlage2"/>
-        <w:rPr>
-          <w:rFonts w:ascii="Candara Light" w:hAnsi="Candara Light"/>
-        </w:rPr>
-      </w:pPr>
-      <w:bookmarkStart w:id="22" w:name="_Toc67557765"/>
-      <w:r>
-        <w:rPr>
-          <w:rFonts w:ascii="Candara Light" w:hAnsi="Candara Light"/>
-        </w:rPr>
-        <w:t>Analysephase</w:t>
-      </w:r>
-      <w:bookmarkEnd w:id="22"/>
-    </w:p>
-    <w:p>
-      <w:pPr>
-        <w:pStyle w:val="berschrift2"/>
-        <w:rPr>
-          <w:rFonts w:ascii="Candara Light" w:hAnsi="Candara Light"/>
-          <w:color w:val="7030A0"/>
-        </w:rPr>
-      </w:pPr>
-      <w:bookmarkStart w:id="23" w:name="_Toc67557766"/>
-      <w:r>
-        <w:rPr>
-          <w:rFonts w:ascii="Candara Light" w:hAnsi="Candara Light"/>
-          <w:color w:val="7030A0"/>
-        </w:rPr>
-        <w:t>Ist-Analyse</w:t>
-      </w:r>
-      <w:bookmarkEnd w:id="23"/>
-    </w:p>
-    <w:p>
-      <w:pPr>
-        <w:rPr>
-          <w:rFonts w:ascii="Candara Light" w:hAnsi="Candara Light"/>
-        </w:rPr>
-      </w:pPr>
-      <w:r>
-        <w:rPr>
-          <w:rFonts w:ascii="Candara Light" w:hAnsi="Candara Light"/>
-        </w:rPr>
-        <w:t xml:space="preserve">Potenzielle Kunden des IMS sind Vermieter und Eigentümer, die ihre gesamten Objekte und Daten, bisher dezentral und teilweise offline gepflegt und verwaltet haben. Bspw. in Ordnern, Exceltabellen oder auch </w:t>
-      </w:r>
-      <w:commentRangeStart w:id="24"/>
-      <w:r>
-        <w:rPr>
-          <w:rFonts w:ascii="Candara Light" w:hAnsi="Candara Light"/>
-        </w:rPr>
-        <w:t>handschriftlich</w:t>
-      </w:r>
-      <w:commentRangeEnd w:id="24"/>
-      <w:r>
-        <w:rPr>
-          <w:rStyle w:val="Kommentarzeichen"/>
-        </w:rPr>
-        <w:commentReference w:id="24"/>
-      </w:r>
-      <w:r>
-        <w:rPr>
-          <w:rFonts w:ascii="Candara Light" w:hAnsi="Candara Light"/>
-        </w:rPr>
-        <w:t>.</w:t>
-      </w:r>
-      <w:r>
-        <w:rPr>
-          <w:rFonts w:ascii="Candara Light" w:hAnsi="Candara Light"/>
-        </w:rPr>
-        <w:t xml:space="preserve"> </w:t>
-      </w:r>
-    </w:p>
-    <w:p>
-      <w:pPr>
-        <w:pStyle w:val="berschrift2"/>
-        <w:rPr>
-          <w:rFonts w:ascii="Candara Light" w:hAnsi="Candara Light"/>
-          <w:color w:val="7030A0"/>
-        </w:rPr>
-      </w:pPr>
-      <w:bookmarkStart w:id="25" w:name="_Toc67557767"/>
-      <w:r>
-        <w:rPr>
-          <w:rFonts w:ascii="Candara Light" w:hAnsi="Candara Light"/>
-          <w:color w:val="7030A0"/>
-        </w:rPr>
-        <w:t>Wirtschaftlichkeitsanalyse</w:t>
-      </w:r>
-      <w:bookmarkEnd w:id="25"/>
-    </w:p>
-    <w:p>
-      <w:pPr>
-        <w:rPr>
-          <w:rFonts w:ascii="Candara Light" w:hAnsi="Candara Light"/>
-        </w:rPr>
-      </w:pPr>
-      <w:r>
-        <w:rPr>
-          <w:rFonts w:ascii="Candara Light" w:hAnsi="Candara Light"/>
-        </w:rPr>
-        <w:t>Eine Wirtschaftlichkeitsanalyse wurde im Zuge der schulischen Projektarbeit nicht durchgeführt, aufgrund fehlender Ist- und Solldaten.</w:t>
-      </w:r>
-    </w:p>
-    <w:p>
-      <w:pPr>
-        <w:pStyle w:val="berschrift2"/>
-        <w:rPr>
-          <w:rFonts w:ascii="Candara Light" w:hAnsi="Candara Light"/>
-          <w:color w:val="7030A0"/>
-        </w:rPr>
-      </w:pPr>
-      <w:bookmarkStart w:id="26" w:name="_Toc67557768"/>
-      <w:r>
-        <w:rPr>
-          <w:rFonts w:ascii="Candara Light" w:hAnsi="Candara Light"/>
-          <w:color w:val="7030A0"/>
-        </w:rPr>
-        <w:t>Anwendungsfälle</w:t>
-      </w:r>
-      <w:bookmarkEnd w:id="26"/>
-    </w:p>
-    <w:p>
-      <w:pPr>
-        <w:rPr>
-          <w:rFonts w:ascii="Candara Light" w:hAnsi="Candara Light"/>
-        </w:rPr>
-      </w:pPr>
-      <w:r>
-        <w:rPr>
-          <w:rFonts w:ascii="Candara Light" w:hAnsi="Candara Light"/>
-        </w:rPr>
-        <w:t>Siehe A3 Use-Case-Diagramm</w:t>
-      </w:r>
-      <w:r>
-        <w:rPr>
-          <w:rFonts w:ascii="Candara Light" w:hAnsi="Candara Light"/>
-        </w:rPr>
-        <w:t>.</w:t>
-      </w:r>
-    </w:p>
-    <w:p>
-      <w:pPr>
-        <w:pStyle w:val="berschrift2"/>
-        <w:rPr>
-          <w:rFonts w:ascii="Candara Light" w:hAnsi="Candara Light"/>
-          <w:color w:val="7030A0"/>
-        </w:rPr>
-      </w:pPr>
-      <w:bookmarkStart w:id="27" w:name="_Toc67557769"/>
-      <w:r>
-        <w:rPr>
-          <w:rFonts w:ascii="Candara Light" w:hAnsi="Candara Light"/>
-          <w:color w:val="7030A0"/>
-        </w:rPr>
-        <w:t>Qualitätsanforderungen</w:t>
-      </w:r>
-      <w:bookmarkEnd w:id="27"/>
-    </w:p>
-    <w:p>
-      <w:pPr>
-        <w:rPr>
-          <w:rFonts w:ascii="Candara Light" w:hAnsi="Candara Light"/>
-        </w:rPr>
-      </w:pPr>
-      <w:r>
-        <w:rPr>
-          <w:rFonts w:ascii="Candara Light" w:hAnsi="Candara Light"/>
-        </w:rPr>
-        <w:t xml:space="preserve">Um eine möglichst hohe Qualität zu gewährleisten stand bei der Implementierung die Usability an oberster Stelle. Der Benutzer soll sich möglichst alleine und schnell im Programm zurechtfinden. Dafür wurde auf eine „State </w:t>
-      </w:r>
-      <w:proofErr w:type="spellStart"/>
-      <w:r>
-        <w:rPr>
-          <w:rFonts w:ascii="Candara Light" w:hAnsi="Candara Light"/>
-        </w:rPr>
-        <w:t>of</w:t>
-      </w:r>
-      <w:proofErr w:type="spellEnd"/>
-      <w:r>
-        <w:rPr>
-          <w:rFonts w:ascii="Candara Light" w:hAnsi="Candara Light"/>
-        </w:rPr>
-        <w:t xml:space="preserve"> </w:t>
-      </w:r>
-      <w:proofErr w:type="spellStart"/>
-      <w:r>
-        <w:rPr>
-          <w:rFonts w:ascii="Candara Light" w:hAnsi="Candara Light"/>
-        </w:rPr>
-        <w:t>the</w:t>
-      </w:r>
-      <w:proofErr w:type="spellEnd"/>
-      <w:r>
-        <w:rPr>
-          <w:rFonts w:ascii="Candara Light" w:hAnsi="Candara Light"/>
-        </w:rPr>
-        <w:t xml:space="preserve"> Art UX“, also eine moderne Benutzeroberfläche geachtet. Da die Performance ebenso maßgeblich zum Benutzererlebnis und zu einer hohen Qualität beiträgt, wurde die Anwendung so konzipiert, dass der Page Speed möglichst hoch ist.</w:t>
-      </w:r>
-    </w:p>
-    <w:p>
-      <w:pPr>
-        <w:pStyle w:val="Formatvorlage2"/>
-        <w:rPr>
-          <w:rFonts w:ascii="Candara Light" w:hAnsi="Candara Light"/>
-        </w:rPr>
-      </w:pPr>
-      <w:bookmarkStart w:id="28" w:name="_Toc67557770"/>
-      <w:r>
-        <w:rPr>
-          <w:rFonts w:ascii="Candara Light" w:hAnsi="Candara Light"/>
-        </w:rPr>
-        <w:t>Entwurfsphase</w:t>
-      </w:r>
-      <w:bookmarkEnd w:id="28"/>
-    </w:p>
-    <w:p>
-      <w:pPr>
-        <w:pStyle w:val="berschrift2"/>
-        <w:rPr>
-          <w:rFonts w:ascii="Candara Light" w:hAnsi="Candara Light"/>
-          <w:color w:val="7030A0"/>
-        </w:rPr>
-      </w:pPr>
-      <w:bookmarkStart w:id="29" w:name="_Toc67557771"/>
-      <w:r>
-        <w:rPr>
-          <w:rFonts w:ascii="Candara Light" w:hAnsi="Candara Light"/>
-          <w:color w:val="7030A0"/>
-        </w:rPr>
         <w:t>Zielplattform</w:t>
       </w:r>
-      <w:bookmarkEnd w:id="29"/>
+      <w:bookmarkEnd w:id="15"/>
     </w:p>
     <w:p>
       <w:pPr>
@@ -5287,25 +5153,7 @@
           <w:b/>
           <w:bCs/>
         </w:rPr>
-        <w:t>SCSS (</w:t>
-      </w:r>
-      <w:proofErr w:type="spellStart"/>
-      <w:r>
-        <w:rPr>
-          <w:rFonts w:ascii="Candara Light" w:hAnsi="Candara Light"/>
-          <w:b/>
-          <w:bCs/>
-        </w:rPr>
-        <w:t>LibSass</w:t>
-      </w:r>
-      <w:proofErr w:type="spellEnd"/>
-      <w:r>
-        <w:rPr>
-          <w:rFonts w:ascii="Candara Light" w:hAnsi="Candara Light"/>
-          <w:b/>
-          <w:bCs/>
-        </w:rPr>
-        <w:t xml:space="preserve"> 3.6.4)</w:t>
+        <w:t>SCSS (LibSass 3.6.4)</w:t>
       </w:r>
     </w:p>
     <w:p>
@@ -5316,19 +5164,11 @@
           <w:rFonts w:ascii="Candara Light" w:hAnsi="Candara Light"/>
         </w:rPr>
       </w:pPr>
-      <w:proofErr w:type="spellStart"/>
-      <w:r>
-        <w:rPr>
-          <w:rFonts w:ascii="Candara Light" w:hAnsi="Candara Light"/>
-        </w:rPr>
-        <w:t>Sass</w:t>
-      </w:r>
-      <w:proofErr w:type="spellEnd"/>
-      <w:r>
-        <w:rPr>
-          <w:rFonts w:ascii="Candara Light" w:hAnsi="Candara Light"/>
-        </w:rPr>
-        <w:t xml:space="preserve"> ist eine Stylesheet-Sprache, die als CSS-Präprozessor mit Variablen, Schleifen und vielen anderen Funktionen, die Cascading Style Sheets nicht mitbringen, die Erstellung von CSS vereinfacht und die Pflege großer Stylesheets erleichtert.</w:t>
+      <w:r>
+        <w:rPr>
+          <w:rFonts w:ascii="Candara Light" w:hAnsi="Candara Light"/>
+        </w:rPr>
+        <w:t>Sass ist eine Stylesheet-Sprache, die als CSS-Präprozessor mit Variablen, Schleifen und vielen anderen Funktionen, die Cascading Style Sheets nicht mitbringen, die Erstellung von CSS vereinfacht und die Pflege großer Stylesheets erleichtert.</w:t>
       </w:r>
     </w:p>
     <w:p>
@@ -5355,23 +5195,13 @@
           <w:bCs/>
         </w:rPr>
       </w:pPr>
-      <w:proofErr w:type="spellStart"/>
       <w:r>
         <w:rPr>
           <w:rFonts w:ascii="Candara Light" w:hAnsi="Candara Light"/>
           <w:b/>
           <w:bCs/>
         </w:rPr>
-        <w:t>jQuery</w:t>
-      </w:r>
-      <w:proofErr w:type="spellEnd"/>
-      <w:r>
-        <w:rPr>
-          <w:rFonts w:ascii="Candara Light" w:hAnsi="Candara Light"/>
-          <w:b/>
-          <w:bCs/>
-        </w:rPr>
-        <w:t xml:space="preserve"> (3.6.0)</w:t>
+        <w:t>jQuery (3.6.0)</w:t>
       </w:r>
     </w:p>
     <w:p>
@@ -5383,33 +5213,11 @@
           <w:rFonts w:ascii="Candara Light" w:hAnsi="Candara Light"/>
         </w:rPr>
       </w:pPr>
-      <w:proofErr w:type="spellStart"/>
-      <w:r>
-        <w:rPr>
-          <w:rFonts w:ascii="Candara Light" w:hAnsi="Candara Light"/>
-        </w:rPr>
-        <w:t>jQuery</w:t>
-      </w:r>
-      <w:proofErr w:type="spellEnd"/>
-      <w:r>
-        <w:rPr>
-          <w:rFonts w:ascii="Candara Light" w:hAnsi="Candara Light"/>
-        </w:rPr>
-        <w:t xml:space="preserve"> ist eine freie JavaScript-Bibliothek, die Funktionen zur DOM-Navigation und -Manipulation zur Verfügung stellt. </w:t>
-      </w:r>
-      <w:proofErr w:type="spellStart"/>
-      <w:r>
-        <w:rPr>
-          <w:rFonts w:ascii="Candara Light" w:hAnsi="Candara Light"/>
-        </w:rPr>
-        <w:t>jQuery</w:t>
-      </w:r>
-      <w:proofErr w:type="spellEnd"/>
-      <w:r>
-        <w:rPr>
-          <w:rFonts w:ascii="Candara Light" w:hAnsi="Candara Light"/>
-        </w:rPr>
-        <w:t xml:space="preserve"> ist die meistverwendete JavaScript-Bibliothek.</w:t>
+      <w:r>
+        <w:rPr>
+          <w:rFonts w:ascii="Candara Light" w:hAnsi="Candara Light"/>
+        </w:rPr>
+        <w:t>jQuery ist eine freie JavaScript-Bibliothek, die Funktionen zur DOM-Navigation und -Manipulation zur Verfügung stellt. jQuery ist die meistverwendete JavaScript-Bibliothek.</w:t>
       </w:r>
     </w:p>
     <w:p>
@@ -5437,23 +5245,13 @@
           <w:bCs/>
         </w:rPr>
       </w:pPr>
-      <w:proofErr w:type="spellStart"/>
       <w:r>
         <w:rPr>
           <w:rFonts w:ascii="Candara Light" w:hAnsi="Candara Light"/>
           <w:b/>
           <w:bCs/>
         </w:rPr>
-        <w:t>Boostrap</w:t>
-      </w:r>
-      <w:proofErr w:type="spellEnd"/>
-      <w:r>
-        <w:rPr>
-          <w:rFonts w:ascii="Candara Light" w:hAnsi="Candara Light"/>
-          <w:b/>
-          <w:bCs/>
-        </w:rPr>
-        <w:t xml:space="preserve"> 5</w:t>
+        <w:t>Boostrap 5</w:t>
       </w:r>
     </w:p>
     <w:p>
@@ -5469,21 +5267,8 @@
         <w:rPr>
           <w:rFonts w:ascii="Candara Light" w:hAnsi="Candara Light"/>
         </w:rPr>
-        <w:t xml:space="preserve">Bootstrap ist ein freies Frontend-CSS-Framework. Es enthält auf HTML und CSS basierende Gestaltungsvorlagen für Typografie, Formulare, Buttons, Tabellen, </w:t>
-      </w:r>
-      <w:proofErr w:type="spellStart"/>
-      <w:r>
-        <w:rPr>
-          <w:rFonts w:ascii="Candara Light" w:hAnsi="Candara Light"/>
-        </w:rPr>
-        <w:t>Grid</w:t>
-      </w:r>
-      <w:proofErr w:type="spellEnd"/>
-      <w:r>
-        <w:rPr>
-          <w:rFonts w:ascii="Candara Light" w:hAnsi="Candara Light"/>
-        </w:rPr>
-        <w:t>-Systeme, Navigations- und andere Oberflächengestaltungselemente sowie zusätzliche, optionale JavaScript-Erweiterungen.</w:t>
+        <w:lastRenderedPageBreak/>
+        <w:t>Bootstrap ist ein freies Frontend-CSS-Framework. Es enthält auf HTML und CSS basierende Gestaltungsvorlagen für Typografie, Formulare, Buttons, Tabellen, Grid-Systeme, Navigations- und andere Oberflächengestaltungselemente sowie zusätzliche, optionale JavaScript-Erweiterungen.</w:t>
       </w:r>
     </w:p>
     <w:p>
@@ -5527,26 +5312,7 @@
           <w:b/>
           <w:bCs/>
         </w:rPr>
-        <w:lastRenderedPageBreak/>
-        <w:t xml:space="preserve">Material Design </w:t>
-      </w:r>
-      <w:proofErr w:type="spellStart"/>
-      <w:r>
-        <w:rPr>
-          <w:rFonts w:ascii="Candara Light" w:hAnsi="Candara Light"/>
-          <w:b/>
-          <w:bCs/>
-        </w:rPr>
-        <w:t>for</w:t>
-      </w:r>
-      <w:proofErr w:type="spellEnd"/>
-      <w:r>
-        <w:rPr>
-          <w:rFonts w:ascii="Candara Light" w:hAnsi="Candara Light"/>
-          <w:b/>
-          <w:bCs/>
-        </w:rPr>
-        <w:t xml:space="preserve"> Bootstrap 5 &amp; 4</w:t>
+        <w:t>Material Design for Bootstrap 5 &amp; 4</w:t>
       </w:r>
     </w:p>
     <w:p>
@@ -5562,21 +5328,7 @@
         <w:rPr>
           <w:rFonts w:ascii="Candara Light" w:hAnsi="Candara Light"/>
         </w:rPr>
-        <w:t xml:space="preserve">Material Design ist eine vom Unternehmen Google Inc. entwickelte Designsprache und wurde zuerst bei Google </w:t>
-      </w:r>
-      <w:proofErr w:type="spellStart"/>
-      <w:r>
-        <w:rPr>
-          <w:rFonts w:ascii="Candara Light" w:hAnsi="Candara Light"/>
-        </w:rPr>
-        <w:t>Now</w:t>
-      </w:r>
-      <w:proofErr w:type="spellEnd"/>
-      <w:r>
-        <w:rPr>
-          <w:rFonts w:ascii="Candara Light" w:hAnsi="Candara Light"/>
-        </w:rPr>
-        <w:t xml:space="preserve"> verwendet.</w:t>
+        <w:t>Material Design ist eine vom Unternehmen Google Inc. entwickelte Designsprache und wurde zuerst bei Google Now verwendet.</w:t>
       </w:r>
     </w:p>
     <w:p>
@@ -5622,7 +5374,6 @@
           <w:bCs/>
         </w:rPr>
       </w:pPr>
-      <w:proofErr w:type="spellStart"/>
       <w:r>
         <w:rPr>
           <w:rFonts w:ascii="Candara Light" w:hAnsi="Candara Light"/>
@@ -5631,7 +5382,6 @@
         </w:rPr>
         <w:t>Nginx</w:t>
       </w:r>
-      <w:proofErr w:type="spellEnd"/>
     </w:p>
     <w:p>
       <w:pPr>
@@ -5641,47 +5391,11 @@
           <w:rFonts w:ascii="Candara Light" w:hAnsi="Candara Light"/>
         </w:rPr>
       </w:pPr>
-      <w:proofErr w:type="spellStart"/>
-      <w:r>
-        <w:rPr>
-          <w:rFonts w:ascii="Candara Light" w:hAnsi="Candara Light"/>
-        </w:rPr>
-        <w:t>nginx</w:t>
-      </w:r>
-      <w:proofErr w:type="spellEnd"/>
-      <w:r>
-        <w:rPr>
-          <w:rFonts w:ascii="Candara Light" w:hAnsi="Candara Light"/>
-        </w:rPr>
-        <w:t xml:space="preserve"> ist eine von Igor </w:t>
-      </w:r>
-      <w:proofErr w:type="spellStart"/>
-      <w:r>
-        <w:rPr>
-          <w:rFonts w:ascii="Candara Light" w:hAnsi="Candara Light"/>
-        </w:rPr>
-        <w:t>Sysoev</w:t>
-      </w:r>
-      <w:proofErr w:type="spellEnd"/>
-      <w:r>
-        <w:rPr>
-          <w:rFonts w:ascii="Candara Light" w:hAnsi="Candara Light"/>
-        </w:rPr>
-        <w:t xml:space="preserve"> entwickelte, unter der BSD-Lizenz veröffentlichte Webserver-Software, Reverse Proxy und E-Mail-Proxy. </w:t>
-      </w:r>
-      <w:proofErr w:type="spellStart"/>
-      <w:r>
-        <w:rPr>
-          <w:rFonts w:ascii="Candara Light" w:hAnsi="Candara Light"/>
-        </w:rPr>
-        <w:t>Nginx</w:t>
-      </w:r>
-      <w:proofErr w:type="spellEnd"/>
-      <w:r>
-        <w:rPr>
-          <w:rFonts w:ascii="Candara Light" w:hAnsi="Candara Light"/>
-        </w:rPr>
-        <w:t xml:space="preserve"> wird derzeit bei rund 67 % der 10.000 Webseiten mit dem höchsten Traffic verwendet.</w:t>
+      <w:r>
+        <w:rPr>
+          <w:rFonts w:ascii="Candara Light" w:hAnsi="Candara Light"/>
+        </w:rPr>
+        <w:t>nginx ist eine von Igor Sysoev entwickelte, unter der BSD-Lizenz veröffentlichte Webserver-Software, Reverse Proxy und E-Mail-Proxy. Nginx wird derzeit bei rund 67 % der 10.000 Webseiten mit dem höchsten Traffic verwendet.</w:t>
       </w:r>
     </w:p>
     <w:p>
@@ -5783,21 +5497,7 @@
         <w:rPr>
           <w:rFonts w:ascii="Candara Light" w:hAnsi="Candara Light"/>
         </w:rPr>
-        <w:t xml:space="preserve">MySQL ist eines der weltweit verbreitetsten relationalen Datenbankverwaltungssysteme. Es ist als Open-Source-Software sowie als kommerzielle </w:t>
-      </w:r>
-      <w:proofErr w:type="spellStart"/>
-      <w:r>
-        <w:rPr>
-          <w:rFonts w:ascii="Candara Light" w:hAnsi="Candara Light"/>
-        </w:rPr>
-        <w:t>Enterpriseversion</w:t>
-      </w:r>
-      <w:proofErr w:type="spellEnd"/>
-      <w:r>
-        <w:rPr>
-          <w:rFonts w:ascii="Candara Light" w:hAnsi="Candara Light"/>
-        </w:rPr>
-        <w:t xml:space="preserve"> für verschiedene Betriebssysteme verfügbar und bildet die Grundlage für viele dynamische Webauftritte.</w:t>
+        <w:t>MySQL ist eines der weltweit verbreitetsten relationalen Datenbankverwaltungssysteme. Es ist als Open-Source-Software sowie als kommerzielle Enterpriseversion für verschiedene Betriebssysteme verfügbar und bildet die Grundlage für viele dynamische Webauftritte.</w:t>
       </w:r>
     </w:p>
     <w:p>
@@ -5808,7 +5508,7 @@
           <w:color w:val="7030A0"/>
         </w:rPr>
       </w:pPr>
-      <w:bookmarkStart w:id="30" w:name="_Toc67557772"/>
+      <w:bookmarkStart w:id="16" w:name="_Toc67557772"/>
       <w:r>
         <w:rPr>
           <w:rFonts w:ascii="Candara Light" w:hAnsi="Candara Light"/>
@@ -5816,7 +5516,7 @@
         </w:rPr>
         <w:t>Architekturdesign</w:t>
       </w:r>
-      <w:bookmarkEnd w:id="30"/>
+      <w:bookmarkEnd w:id="16"/>
     </w:p>
     <w:p>
       <w:pPr>
@@ -5835,21 +5535,7 @@
           <w:rFonts w:ascii="Candara Light" w:hAnsi="Candara Light"/>
         </w:rPr>
         <w:br/>
-        <w:t xml:space="preserve">Agile Softwareentwicklung (von lateinisch </w:t>
-      </w:r>
-      <w:proofErr w:type="spellStart"/>
-      <w:r>
-        <w:rPr>
-          <w:rFonts w:ascii="Candara Light" w:hAnsi="Candara Light"/>
-        </w:rPr>
-        <w:t>agilis</w:t>
-      </w:r>
-      <w:proofErr w:type="spellEnd"/>
-      <w:r>
-        <w:rPr>
-          <w:rFonts w:ascii="Candara Light" w:hAnsi="Candara Light"/>
-        </w:rPr>
-        <w:t xml:space="preserve"> „flink, beweglich“) bezeichnet Ansätze im Softwareentwicklungsprozess, die die Transparenz und Veränderungsgeschwindigkeit erhöhen und zu einem schnelleren Einsatz des entwickelten Systems führen sollen, um so Risiken und Fehlentwicklungen im Entwicklungsprozess zu minimieren. Dazu wird versucht, die Entwurfsphase auf ein Mindestmaß zu reduzieren und im Entwicklungsprozess so früh wie möglich zu ausführbarer Software zu gelangen. Diese wird in regelmäßigen, kurzen Abständen mit dem Kunden abgestimmt. So soll es möglich sein, flexibel auf Kundenwünsche einzugehen, um so die Kundenzufriedenheit insgesamt zu erhöhen. Agile Softwareentwicklung zeichnet sich durch selbstorganisierende Teams sowie eine iterative und inkrementelle Vorgehensweise aus. Neben der agilen Entwicklungstechnik wurde – wie in der Einleitung bereits erwähnt – auf „Frontend-First“ gesetzt, um das Nutzererlebnis an erste Stelle zu setzen. Dabei wurde besonders Wert auf ein optisch ansprechendes Auftreten, Usability u. eine einheitliche CI gelegt. Nachdem die ersten Dummys bzw. Oberflächen gebaut waren konnte die Backendentwicklung und Datenbankverbindung agil auf die Anforderungen des Kunden zugeschnitten werden.</w:t>
+        <w:t>Agile Softwareentwicklung (von lateinisch agilis „flink, beweglich“) bezeichnet Ansätze im Softwareentwicklungsprozess, die die Transparenz und Veränderungsgeschwindigkeit erhöhen und zu einem schnelleren Einsatz des entwickelten Systems führen sollen, um so Risiken und Fehlentwicklungen im Entwicklungsprozess zu minimieren. Dazu wird versucht, die Entwurfsphase auf ein Mindestmaß zu reduzieren und im Entwicklungsprozess so früh wie möglich zu ausführbarer Software zu gelangen. Diese wird in regelmäßigen, kurzen Abständen mit dem Kunden abgestimmt. So soll es möglich sein, flexibel auf Kundenwünsche einzugehen, um so die Kundenzufriedenheit insgesamt zu erhöhen. Agile Softwareentwicklung zeichnet sich durch selbstorganisierende Teams sowie eine iterative und inkrementelle Vorgehensweise aus. Neben der agilen Entwicklungstechnik wurde – wie in der Einleitung bereits erwähnt – auf „Frontend-First“ gesetzt, um das Nutzererlebnis an erste Stelle zu setzen. Dabei wurde besonders Wert auf ein optisch ansprechendes Auftreten, Usability u. eine einheitliche CI gelegt. Nachdem die ersten Dummys bzw. Oberflächen gebaut waren konnte die Backendentwicklung und Datenbankverbindung agil auf die Anforderungen des Kunden zugeschnitten werden.</w:t>
       </w:r>
     </w:p>
     <w:p>
@@ -5860,7 +5546,7 @@
           <w:color w:val="7030A0"/>
         </w:rPr>
       </w:pPr>
-      <w:bookmarkStart w:id="31" w:name="_Toc67557773"/>
+      <w:bookmarkStart w:id="17" w:name="_Toc67557773"/>
       <w:r>
         <w:rPr>
           <w:rFonts w:ascii="Candara Light" w:hAnsi="Candara Light"/>
@@ -5868,7 +5554,7 @@
         </w:rPr>
         <w:t>Entwurf der Benutzeroberfläche</w:t>
       </w:r>
-      <w:bookmarkEnd w:id="31"/>
+      <w:bookmarkEnd w:id="17"/>
     </w:p>
     <w:p>
       <w:pPr>
@@ -5898,7 +5584,14 @@
         <w:rPr>
           <w:rFonts w:ascii="Candara Light" w:hAnsi="Candara Light"/>
         </w:rPr>
-        <w:t>die Erstellung und Verwaltung der Immobilien nötig sind, abgebildet werden. Dabei stand aber auch im Vordergrund die Oberfläche möglichst übersichtlich zu gestalten.</w:t>
+        <w:t xml:space="preserve">die Erstellung und Verwaltung der </w:t>
+      </w:r>
+      <w:r>
+        <w:rPr>
+          <w:rFonts w:ascii="Candara Light" w:hAnsi="Candara Light"/>
+        </w:rPr>
+        <w:lastRenderedPageBreak/>
+        <w:t>Immobilien nötig sind, abgebildet werden. Dabei stand aber auch im Vordergrund die Oberfläche möglichst übersichtlich zu gestalten.</w:t>
       </w:r>
     </w:p>
     <w:p>
@@ -5920,26 +5613,17 @@
           <w:rFonts w:ascii="Candara Light" w:hAnsi="Candara Light"/>
         </w:rPr>
       </w:pPr>
-      <w:commentRangeStart w:id="32"/>
-      <w:r>
-        <w:rPr>
-          <w:rFonts w:ascii="Candara Light" w:hAnsi="Candara Light"/>
-        </w:rPr>
-        <w:lastRenderedPageBreak/>
-        <w:t>Beim Corporate Desi</w:t>
-      </w:r>
-      <w:commentRangeEnd w:id="32"/>
-      <w:r>
-        <w:rPr>
-          <w:rStyle w:val="Kommentarzeichen"/>
-        </w:rPr>
-        <w:commentReference w:id="32"/>
-      </w:r>
-      <w:r>
-        <w:rPr>
-          <w:rFonts w:ascii="Candara Light" w:hAnsi="Candara Light"/>
-        </w:rPr>
-        <w:t>gn wurde auch eine schlichte aber dennoch moderne Darstellungsform mit einfacher Farbgebung gewählt. (siehe Anhang)</w:t>
+      <w:r>
+        <w:rPr>
+          <w:rFonts w:ascii="Candara Light" w:hAnsi="Candara Light"/>
+        </w:rPr>
+        <w:t>Bei der Corporate Identity</w:t>
+      </w:r>
+      <w:r>
+        <w:rPr>
+          <w:rFonts w:ascii="Candara Light" w:hAnsi="Candara Light"/>
+        </w:rPr>
+        <w:t xml:space="preserve"> wurde auch eine schlichte aber dennoch moderne Darstellungsform mit einfacher Farbgebung gewählt. (siehe Anhang)</w:t>
       </w:r>
     </w:p>
     <w:p>
@@ -5950,7 +5634,7 @@
           <w:color w:val="7030A0"/>
         </w:rPr>
       </w:pPr>
-      <w:bookmarkStart w:id="33" w:name="_Toc67557774"/>
+      <w:bookmarkStart w:id="18" w:name="_Toc67557774"/>
       <w:r>
         <w:rPr>
           <w:rFonts w:ascii="Candara Light" w:hAnsi="Candara Light"/>
@@ -5958,7 +5642,7 @@
         </w:rPr>
         <w:t>Datenmodell</w:t>
       </w:r>
-      <w:bookmarkEnd w:id="33"/>
+      <w:bookmarkEnd w:id="18"/>
     </w:p>
     <w:p>
       <w:pPr>
@@ -6045,21 +5729,37 @@
         <w:rPr>
           <w:rFonts w:ascii="Candara Light" w:hAnsi="Candara Light"/>
         </w:rPr>
-        <w:t xml:space="preserve"> können im semantischen DB-Modell zusätzlich noch die Attribute der verschiedenen Tabellen eingesehen werden. Die Primär- und Fremdschlüssel werden mit „PK“ und „FK“ gekennzeichnet. Bei der Namensgebung der Verbindungstabellen der </w:t>
-      </w:r>
-      <w:commentRangeStart w:id="34"/>
-      <w:r>
-        <w:rPr>
-          <w:rFonts w:ascii="Candara Light" w:hAnsi="Candara Light"/>
-        </w:rPr>
-        <w:t xml:space="preserve">m zu n </w:t>
-      </w:r>
-      <w:commentRangeEnd w:id="34"/>
-      <w:r>
-        <w:rPr>
-          <w:rStyle w:val="Kommentarzeichen"/>
-        </w:rPr>
-        <w:commentReference w:id="34"/>
+        <w:t xml:space="preserve"> können im semantischen DB-Modell zusätzlich noch die Attribute der verschiedenen Tabellen eingesehen werden. Die Primär- und Fremdschlüssel werden mit „PK“ und „FK“ gekennzeichnet. Bei der Namensgebung der Verbindungstabellen der m</w:t>
+      </w:r>
+      <w:r>
+        <w:rPr>
+          <w:rFonts w:ascii="Candara Light" w:hAnsi="Candara Light"/>
+        </w:rPr>
+        <w:t>-</w:t>
+      </w:r>
+      <w:r>
+        <w:rPr>
+          <w:rFonts w:ascii="Candara Light" w:hAnsi="Candara Light"/>
+        </w:rPr>
+        <w:t>z</w:t>
+      </w:r>
+      <w:r>
+        <w:rPr>
+          <w:rFonts w:ascii="Candara Light" w:hAnsi="Candara Light"/>
+        </w:rPr>
+        <w:t>u-</w:t>
+      </w:r>
+      <w:r>
+        <w:rPr>
+          <w:rFonts w:ascii="Candara Light" w:hAnsi="Candara Light"/>
+        </w:rPr>
+        <w:t xml:space="preserve"> n</w:t>
+      </w:r>
+      <w:r>
+        <w:rPr>
+          <w:rFonts w:ascii="Candara Light" w:hAnsi="Candara Light"/>
+        </w:rPr>
+        <w:t>-</w:t>
       </w:r>
       <w:r>
         <w:rPr>
@@ -6076,7 +5776,7 @@
           <w:color w:val="7030A0"/>
         </w:rPr>
       </w:pPr>
-      <w:bookmarkStart w:id="35" w:name="_Toc67557775"/>
+      <w:bookmarkStart w:id="19" w:name="_Toc67557775"/>
       <w:r>
         <w:rPr>
           <w:rFonts w:ascii="Candara Light" w:hAnsi="Candara Light"/>
@@ -6084,7 +5784,7 @@
         </w:rPr>
         <w:t>Geschäftslogik</w:t>
       </w:r>
-      <w:bookmarkEnd w:id="35"/>
+      <w:bookmarkEnd w:id="19"/>
     </w:p>
     <w:p>
       <w:pPr>
@@ -6107,7 +5807,7 @@
           <w:color w:val="7030A0"/>
         </w:rPr>
       </w:pPr>
-      <w:bookmarkStart w:id="36" w:name="_Toc67557776"/>
+      <w:bookmarkStart w:id="20" w:name="_Toc67557776"/>
       <w:r>
         <w:rPr>
           <w:rFonts w:ascii="Candara Light" w:hAnsi="Candara Light"/>
@@ -6115,7 +5815,7 @@
         </w:rPr>
         <w:t>Maßnahmen zur Qualitätssicherung</w:t>
       </w:r>
-      <w:bookmarkEnd w:id="36"/>
+      <w:bookmarkEnd w:id="20"/>
     </w:p>
     <w:p>
       <w:pPr>
@@ -6129,65 +5829,68 @@
         </w:rPr>
         <w:t xml:space="preserve">Es wurden vereinfachte </w:t>
       </w:r>
-      <w:proofErr w:type="spellStart"/>
-      <w:r>
-        <w:rPr>
-          <w:rFonts w:ascii="Candara Light" w:hAnsi="Candara Light"/>
-        </w:rPr>
-        <w:t>Blackboxtest</w:t>
-      </w:r>
-      <w:r>
-        <w:rPr>
-          <w:rFonts w:ascii="Candara Light" w:hAnsi="Candara Light"/>
-        </w:rPr>
-        <w:t>s</w:t>
-      </w:r>
-      <w:proofErr w:type="spellEnd"/>
-      <w:r>
-        <w:rPr>
-          <w:rFonts w:ascii="Candara Light" w:hAnsi="Candara Light"/>
-        </w:rPr>
-        <w:t xml:space="preserve"> und </w:t>
-      </w:r>
-      <w:proofErr w:type="spellStart"/>
-      <w:r>
-        <w:rPr>
-          <w:rFonts w:ascii="Candara Light" w:hAnsi="Candara Light"/>
-        </w:rPr>
-        <w:t>Whiteboxtest</w:t>
-      </w:r>
-      <w:r>
-        <w:rPr>
-          <w:rFonts w:ascii="Candara Light" w:hAnsi="Candara Light"/>
-        </w:rPr>
-        <w:t>s</w:t>
-      </w:r>
-      <w:proofErr w:type="spellEnd"/>
-      <w:r>
-        <w:rPr>
-          <w:rFonts w:ascii="Candara Light" w:hAnsi="Candara Light"/>
-        </w:rPr>
+      <w:r>
+        <w:rPr>
+          <w:rFonts w:ascii="Candara Light" w:hAnsi="Candara Light"/>
+        </w:rPr>
+        <w:t>Blackbox Tests</w:t>
+      </w:r>
+      <w:r>
+        <w:rPr>
+          <w:rFonts w:ascii="Candara Light" w:hAnsi="Candara Light"/>
+        </w:rPr>
+        <w:t xml:space="preserve"> und Whitebox</w:t>
+      </w:r>
+      <w:r>
+        <w:rPr>
+          <w:rFonts w:ascii="Candara Light" w:hAnsi="Candara Light"/>
+        </w:rPr>
+        <w:t xml:space="preserve"> T</w:t>
+      </w:r>
+      <w:r>
+        <w:rPr>
+          <w:rFonts w:ascii="Candara Light" w:hAnsi="Candara Light"/>
+        </w:rPr>
+        <w:t>est</w:t>
+      </w:r>
+      <w:r>
+        <w:rPr>
+          <w:rFonts w:ascii="Candara Light" w:hAnsi="Candara Light"/>
+        </w:rPr>
+        <w:t>s durchgeführt</w:t>
+      </w:r>
+      <w:r>
         <w:t xml:space="preserve"> </w:t>
       </w:r>
-      <w:commentRangeStart w:id="37"/>
-      <w:r>
-        <w:rPr>
-          <w:rFonts w:ascii="Candara Light" w:hAnsi="Candara Light"/>
-        </w:rPr>
-        <w:t>durchgeführt</w:t>
-      </w:r>
-      <w:commentRangeEnd w:id="37"/>
-      <w:r>
-        <w:rPr>
-          <w:rStyle w:val="Kommentarzeichen"/>
-        </w:rPr>
-        <w:commentReference w:id="37"/>
-      </w:r>
-      <w:r>
-        <w:rPr>
-          <w:rFonts w:ascii="Candara Light" w:hAnsi="Candara Light"/>
-        </w:rPr>
-        <w:t>.</w:t>
+      <w:r>
+        <w:rPr>
+          <w:rFonts w:ascii="Candara Light" w:hAnsi="Candara Light"/>
+        </w:rPr>
+        <w:t xml:space="preserve">um die </w:t>
+      </w:r>
+      <w:r>
+        <w:rPr>
+          <w:rFonts w:ascii="Candara Light" w:hAnsi="Candara Light"/>
+        </w:rPr>
+        <w:t>Grundlegende</w:t>
+      </w:r>
+      <w:r>
+        <w:rPr>
+          <w:rFonts w:ascii="Candara Light" w:hAnsi="Candara Light"/>
+        </w:rPr>
+        <w:t xml:space="preserve"> Funktionalität zu gewährleisten. Dennoch muss erwähnt werden das es sich – aufgrund der erschwerten Entwicklungsumstände und zeitlichen </w:t>
+      </w:r>
+      <w:r>
+        <w:rPr>
+          <w:rFonts w:ascii="Candara Light" w:hAnsi="Candara Light"/>
+        </w:rPr>
+        <w:t>Einschränkungen</w:t>
+      </w:r>
+      <w:r>
+        <w:rPr>
+          <w:rFonts w:ascii="Candara Light" w:hAnsi="Candara Light"/>
+        </w:rPr>
+        <w:t xml:space="preserve"> – aktuell nur um eine Beta die noch nicht Kundenoptimiert ist handeln kann.</w:t>
       </w:r>
     </w:p>
     <w:p>
@@ -6197,14 +5900,14 @@
           <w:rFonts w:ascii="Candara Light" w:hAnsi="Candara Light"/>
         </w:rPr>
       </w:pPr>
-      <w:bookmarkStart w:id="38" w:name="_Toc67557777"/>
+      <w:bookmarkStart w:id="21" w:name="_Toc67557777"/>
       <w:r>
         <w:rPr>
           <w:rFonts w:ascii="Candara Light" w:hAnsi="Candara Light"/>
         </w:rPr>
         <w:t>Implementierungsphase</w:t>
       </w:r>
-      <w:bookmarkEnd w:id="38"/>
+      <w:bookmarkEnd w:id="21"/>
     </w:p>
     <w:p>
       <w:pPr>
@@ -6214,7 +5917,7 @@
           <w:color w:val="7030A0"/>
         </w:rPr>
       </w:pPr>
-      <w:bookmarkStart w:id="39" w:name="_Toc67557778"/>
+      <w:bookmarkStart w:id="22" w:name="_Toc67557778"/>
       <w:r>
         <w:rPr>
           <w:rFonts w:ascii="Candara Light" w:hAnsi="Candara Light"/>
@@ -6222,42 +5925,32 @@
         </w:rPr>
         <w:t>Implementierung der Datenstrukturen</w:t>
       </w:r>
-      <w:bookmarkEnd w:id="39"/>
-    </w:p>
-    <w:p>
-      <w:pPr>
-        <w:rPr>
-          <w:rFonts w:ascii="Candara Light" w:hAnsi="Candara Light"/>
-        </w:rPr>
-      </w:pPr>
-      <w:commentRangeStart w:id="40"/>
-      <w:r>
-        <w:rPr>
-          <w:rFonts w:ascii="Candara Light" w:hAnsi="Candara Light"/>
-        </w:rPr>
-        <w:t xml:space="preserve">Mit Hilfe des Tools </w:t>
-      </w:r>
-      <w:proofErr w:type="spellStart"/>
-      <w:r>
-        <w:rPr>
-          <w:rFonts w:ascii="Candara Light" w:hAnsi="Candara Light"/>
-        </w:rPr>
-        <w:t>DataGrip</w:t>
-      </w:r>
-      <w:proofErr w:type="spellEnd"/>
+      <w:bookmarkEnd w:id="22"/>
+    </w:p>
+    <w:p>
+      <w:pPr>
+        <w:rPr>
+          <w:rFonts w:ascii="Candara Light" w:hAnsi="Candara Light"/>
+        </w:rPr>
+      </w:pPr>
+      <w:r>
+        <w:rPr>
+          <w:rFonts w:ascii="Candara Light" w:hAnsi="Candara Light"/>
+        </w:rPr>
+        <w:t xml:space="preserve">Mit Hilfe </w:t>
+      </w:r>
+      <w:r>
+        <w:rPr>
+          <w:rFonts w:ascii="Candara Light" w:hAnsi="Candara Light"/>
+        </w:rPr>
+        <w:t>Einer SQL Workbench wie bspw. „DataGrip“</w:t>
+      </w:r>
       <w:r>
         <w:rPr>
           <w:rFonts w:ascii="Candara Light" w:hAnsi="Candara Light"/>
         </w:rPr>
         <w:t xml:space="preserve"> </w:t>
       </w:r>
-      <w:commentRangeEnd w:id="40"/>
-      <w:r>
-        <w:rPr>
-          <w:rStyle w:val="Kommentarzeichen"/>
-        </w:rPr>
-        <w:commentReference w:id="40"/>
-      </w:r>
       <w:r>
         <w:rPr>
           <w:rFonts w:ascii="Candara Light" w:hAnsi="Candara Light"/>
@@ -6273,7 +5966,7 @@
           <w:color w:val="7030A0"/>
         </w:rPr>
       </w:pPr>
-      <w:bookmarkStart w:id="41" w:name="_Toc67557779"/>
+      <w:bookmarkStart w:id="23" w:name="_Toc67557779"/>
       <w:r>
         <w:rPr>
           <w:rFonts w:ascii="Candara Light" w:hAnsi="Candara Light"/>
@@ -6281,7 +5974,7 @@
         </w:rPr>
         <w:t>Implementierung der Benutzeroberfläche</w:t>
       </w:r>
-      <w:bookmarkEnd w:id="41"/>
+      <w:bookmarkEnd w:id="23"/>
     </w:p>
     <w:p>
       <w:pPr>
@@ -6328,7 +6021,7 @@
           <w:color w:val="7030A0"/>
         </w:rPr>
       </w:pPr>
-      <w:bookmarkStart w:id="42" w:name="_Toc67557780"/>
+      <w:bookmarkStart w:id="24" w:name="_Toc67557780"/>
       <w:r>
         <w:rPr>
           <w:rFonts w:ascii="Candara Light" w:hAnsi="Candara Light"/>
@@ -6336,7 +6029,7 @@
         </w:rPr>
         <w:t>Implementierung der Geschäftslogik</w:t>
       </w:r>
-      <w:bookmarkEnd w:id="42"/>
+      <w:bookmarkEnd w:id="24"/>
     </w:p>
     <w:p>
       <w:pPr>
@@ -6356,7 +6049,6 @@
         </w:rPr>
         <w:t xml:space="preserve">aus dem Backend im Anhang. (Klasse </w:t>
       </w:r>
-      <w:proofErr w:type="spellStart"/>
       <w:r>
         <w:rPr>
           <w:rFonts w:ascii="Candara Light" w:hAnsi="Candara Light"/>
@@ -6365,7 +6057,6 @@
         </w:rPr>
         <w:t>buildEstateQuery</w:t>
       </w:r>
-      <w:proofErr w:type="spellEnd"/>
       <w:r>
         <w:rPr>
           <w:rFonts w:ascii="Candara Light" w:hAnsi="Candara Light"/>
@@ -6380,26 +6071,33 @@
           <w:rFonts w:ascii="Candara Light" w:hAnsi="Candara Light"/>
         </w:rPr>
       </w:pPr>
-      <w:bookmarkStart w:id="43" w:name="_Toc67557781"/>
+      <w:bookmarkStart w:id="25" w:name="_Toc67557781"/>
       <w:r>
         <w:rPr>
           <w:rFonts w:ascii="Candara Light" w:hAnsi="Candara Light"/>
         </w:rPr>
         <w:t>Abnahmephase</w:t>
       </w:r>
-      <w:bookmarkEnd w:id="43"/>
-    </w:p>
-    <w:p>
-      <w:pPr>
-        <w:rPr>
-          <w:rFonts w:ascii="Candara Light" w:hAnsi="Candara Light"/>
-        </w:rPr>
-      </w:pPr>
-      <w:r>
-        <w:rPr>
-          <w:rFonts w:ascii="Candara Light" w:hAnsi="Candara Light"/>
-        </w:rPr>
-        <w:t>Eine vollständige ausführliche Abnahme wurde im Rahmen der schulischen Projektarbeit nicht durchgeführt. Lediglich die jeweiligen Projektteilnehmer haben die Arbeiten ihrer Kollegen kontrolliert und gegebenenfalls korrigiert. Auch die durchgeführten Tests hatten keinerlei Fehler als Ergebnis. Zum Schluss wurden die Textelemente des IMS und die Dokumentation sowohl grammatikalisch als auch inhaltlich korrigiert.</w:t>
+      <w:bookmarkEnd w:id="25"/>
+    </w:p>
+    <w:p>
+      <w:pPr>
+        <w:rPr>
+          <w:rFonts w:ascii="Candara Light" w:hAnsi="Candara Light"/>
+        </w:rPr>
+      </w:pPr>
+      <w:r>
+        <w:rPr>
+          <w:rFonts w:ascii="Candara Light" w:hAnsi="Candara Light"/>
+        </w:rPr>
+        <w:t xml:space="preserve">Eine vollständige ausführliche Abnahme wurde im Rahmen der schulischen Projektarbeit nicht durchgeführt. Lediglich die jeweiligen Projektteilnehmer haben die Arbeiten ihrer Kollegen kontrolliert und gegebenenfalls korrigiert. Auch die durchgeführten Tests hatten keinerlei Fehler als </w:t>
+      </w:r>
+      <w:r>
+        <w:rPr>
+          <w:rFonts w:ascii="Candara Light" w:hAnsi="Candara Light"/>
+        </w:rPr>
+        <w:lastRenderedPageBreak/>
+        <w:t>Ergebnis. Zum Schluss wurden die Textelemente des IMS und die Dokumentation sowohl grammatikalisch als auch inhaltlich korrigiert.</w:t>
       </w:r>
     </w:p>
     <w:p>
@@ -6409,14 +6107,14 @@
           <w:rFonts w:ascii="Candara Light" w:hAnsi="Candara Light"/>
         </w:rPr>
       </w:pPr>
-      <w:bookmarkStart w:id="44" w:name="_Toc67557782"/>
+      <w:bookmarkStart w:id="26" w:name="_Toc67557782"/>
       <w:r>
         <w:rPr>
           <w:rFonts w:ascii="Candara Light" w:hAnsi="Candara Light"/>
         </w:rPr>
         <w:t>Einführungsphase</w:t>
       </w:r>
-      <w:bookmarkEnd w:id="44"/>
+      <w:bookmarkEnd w:id="26"/>
     </w:p>
     <w:p>
       <w:pPr>
@@ -6462,15 +6160,14 @@
           <w:rFonts w:ascii="Candara Light" w:hAnsi="Candara Light"/>
         </w:rPr>
       </w:pPr>
-      <w:bookmarkStart w:id="45" w:name="_Toc67557783"/>
-      <w:r>
-        <w:rPr>
-          <w:rFonts w:ascii="Candara Light" w:hAnsi="Candara Light"/>
-        </w:rPr>
-        <w:lastRenderedPageBreak/>
+      <w:bookmarkStart w:id="27" w:name="_Toc67557783"/>
+      <w:r>
+        <w:rPr>
+          <w:rFonts w:ascii="Candara Light" w:hAnsi="Candara Light"/>
+        </w:rPr>
         <w:t>Dokumentation</w:t>
       </w:r>
-      <w:bookmarkEnd w:id="45"/>
+      <w:bookmarkEnd w:id="27"/>
     </w:p>
     <w:p>
       <w:pPr>
@@ -6492,14 +6189,14 @@
           <w:rFonts w:ascii="Candara Light" w:hAnsi="Candara Light"/>
         </w:rPr>
       </w:pPr>
-      <w:bookmarkStart w:id="46" w:name="_Toc67557784"/>
+      <w:bookmarkStart w:id="28" w:name="_Toc67557784"/>
       <w:r>
         <w:rPr>
           <w:rFonts w:ascii="Candara Light" w:hAnsi="Candara Light"/>
         </w:rPr>
         <w:t>Fazit</w:t>
       </w:r>
-      <w:bookmarkEnd w:id="46"/>
+      <w:bookmarkEnd w:id="28"/>
     </w:p>
     <w:p>
       <w:pPr>
@@ -6509,7 +6206,7 @@
           <w:color w:val="7030A0"/>
         </w:rPr>
       </w:pPr>
-      <w:bookmarkStart w:id="47" w:name="_Toc67557785"/>
+      <w:bookmarkStart w:id="29" w:name="_Toc67557785"/>
       <w:r>
         <w:rPr>
           <w:rFonts w:ascii="Candara Light" w:hAnsi="Candara Light"/>
@@ -6517,7 +6214,7 @@
         </w:rPr>
         <w:t>Soll-/Ist-Vergleich</w:t>
       </w:r>
-      <w:bookmarkEnd w:id="47"/>
+      <w:bookmarkEnd w:id="29"/>
     </w:p>
     <w:p>
       <w:pPr>
@@ -6571,142 +6268,142 @@
           <w:color w:val="7030A0"/>
         </w:rPr>
       </w:pPr>
-      <w:bookmarkStart w:id="48" w:name="_Toc67557786"/>
-      <w:proofErr w:type="spellStart"/>
+      <w:bookmarkStart w:id="30" w:name="_Toc67557786"/>
       <w:r>
         <w:rPr>
           <w:rFonts w:ascii="Candara Light" w:hAnsi="Candara Light"/>
           <w:color w:val="7030A0"/>
         </w:rPr>
-        <w:t>Lessons</w:t>
-      </w:r>
-      <w:proofErr w:type="spellEnd"/>
-      <w:r>
+        <w:t>Lessons Learned</w:t>
+      </w:r>
+      <w:bookmarkEnd w:id="30"/>
+    </w:p>
+    <w:p>
+      <w:pPr>
+        <w:rPr>
+          <w:rFonts w:ascii="Candara Light" w:hAnsi="Candara Light"/>
+        </w:rPr>
+      </w:pPr>
+      <w:r>
+        <w:rPr>
+          <w:rFonts w:ascii="Candara Light" w:hAnsi="Candara Light"/>
+        </w:rPr>
+        <w:t xml:space="preserve">Durch den regen Austausch zwischen den Projektteilnehmern konnte fachübergreifendes Wissen weitergegeben werden. So konnte z.B. jemand der sich bisher mehr mit Datenbanken beschäftigt hatte vieles aus der Frontendentwicklung lernen. Genauso konnten </w:t>
+      </w:r>
+      <w:r>
+        <w:rPr>
+          <w:rFonts w:ascii="Candara Light" w:hAnsi="Candara Light"/>
+        </w:rPr>
+        <w:t xml:space="preserve">sich </w:t>
+      </w:r>
+      <w:r>
+        <w:rPr>
+          <w:rFonts w:ascii="Candara Light" w:hAnsi="Candara Light"/>
+        </w:rPr>
+        <w:t>die Teilnehmer hinsichtlich Corporate Ident</w:t>
+      </w:r>
+      <w:r>
+        <w:rPr>
+          <w:rFonts w:ascii="Candara Light" w:hAnsi="Candara Light"/>
+        </w:rPr>
+        <w:t>ity</w:t>
+      </w:r>
+      <w:r>
+        <w:rPr>
+          <w:rFonts w:ascii="Candara Light" w:hAnsi="Candara Light"/>
+        </w:rPr>
+        <w:t xml:space="preserve"> </w:t>
+      </w:r>
+      <w:r>
+        <w:rPr>
+          <w:rFonts w:ascii="Candara Light" w:hAnsi="Candara Light"/>
+        </w:rPr>
+        <w:t>und Backendentwicklung weiterbilden.</w:t>
+      </w:r>
+    </w:p>
+    <w:p>
+      <w:pPr>
+        <w:pStyle w:val="berschrift2"/>
         <w:rPr>
           <w:rFonts w:ascii="Candara Light" w:hAnsi="Candara Light"/>
           <w:color w:val="7030A0"/>
         </w:rPr>
+      </w:pPr>
+      <w:bookmarkStart w:id="31" w:name="_Toc67557787"/>
+      <w:r>
+        <w:rPr>
+          <w:rFonts w:ascii="Candara Light" w:hAnsi="Candara Light"/>
+          <w:color w:val="7030A0"/>
+        </w:rPr>
+        <w:t>Ausblick</w:t>
+      </w:r>
+      <w:bookmarkEnd w:id="31"/>
+    </w:p>
+    <w:p>
+      <w:pPr>
+        <w:rPr>
+          <w:rFonts w:ascii="Candara Light" w:hAnsi="Candara Light"/>
+        </w:rPr>
+      </w:pPr>
+      <w:r>
+        <w:rPr>
+          <w:rFonts w:ascii="Candara Light" w:hAnsi="Candara Light"/>
+        </w:rPr>
+        <w:t xml:space="preserve">Als mögliche Erweiterung des IMS wäre die </w:t>
+      </w:r>
+      <w:r>
+        <w:rPr>
+          <w:rFonts w:ascii="Candara Light" w:hAnsi="Candara Light"/>
+        </w:rPr>
+        <w:t>Anpassung der UI durch den Benutzer selbst (Themes)</w:t>
+      </w:r>
+      <w:r>
+        <w:rPr>
+          <w:rFonts w:ascii="Candara Light" w:hAnsi="Candara Light"/>
+        </w:rPr>
+        <w:t xml:space="preserve"> denkbar</w:t>
+      </w:r>
+      <w:r>
+        <w:rPr>
+          <w:rFonts w:ascii="Candara Light" w:hAnsi="Candara Light"/>
+        </w:rPr>
+        <w:t>.</w:t>
+      </w:r>
+      <w:r>
+        <w:rPr>
+          <w:rFonts w:ascii="Candara Light" w:hAnsi="Candara Light"/>
+        </w:rPr>
+        <w:t xml:space="preserve"> Ebenso die </w:t>
+      </w:r>
+      <w:r>
+        <w:rPr>
+          <w:rFonts w:ascii="Candara Light" w:hAnsi="Candara Light"/>
+        </w:rPr>
+        <w:t xml:space="preserve">Implementierung der </w:t>
+      </w:r>
+      <w:r>
+        <w:rPr>
+          <w:rFonts w:ascii="Candara Light" w:hAnsi="Candara Light"/>
+        </w:rPr>
+        <w:t xml:space="preserve">Kostenfreien OpenStreetMap API </w:t>
+      </w:r>
+      <w:r>
+        <w:rPr>
+          <w:rFonts w:ascii="Candara Light" w:hAnsi="Candara Light"/>
+        </w:rPr>
+        <w:t>zur geographischen Darstellung der Mietobjekte könnte in der Zukunft realisiert werden.</w:t>
+      </w:r>
+      <w:r>
+        <w:rPr>
+          <w:rFonts w:ascii="Candara Light" w:hAnsi="Candara Light"/>
+        </w:rPr>
         <w:t xml:space="preserve"> </w:t>
       </w:r>
-      <w:proofErr w:type="spellStart"/>
-      <w:r>
-        <w:rPr>
-          <w:rFonts w:ascii="Candara Light" w:hAnsi="Candara Light"/>
-          <w:color w:val="7030A0"/>
-        </w:rPr>
-        <w:t>Learned</w:t>
-      </w:r>
-      <w:bookmarkEnd w:id="48"/>
-      <w:proofErr w:type="spellEnd"/>
-    </w:p>
-    <w:p>
-      <w:pPr>
-        <w:rPr>
-          <w:rFonts w:ascii="Candara Light" w:hAnsi="Candara Light"/>
-        </w:rPr>
-      </w:pPr>
-      <w:r>
-        <w:rPr>
-          <w:rFonts w:ascii="Candara Light" w:hAnsi="Candara Light"/>
-        </w:rPr>
-        <w:t xml:space="preserve">Durch den regen Austausch zwischen den Projektteilnehmern konnte fachübergreifendes Wissen weitergegeben werden. So konnte z.B. jemand der sich bisher mehr mit Datenbanken beschäftigt hatte vieles aus der Frontendentwicklung lernen. Genauso konnten </w:t>
-      </w:r>
-      <w:r>
-        <w:rPr>
-          <w:rFonts w:ascii="Candara Light" w:hAnsi="Candara Light"/>
-        </w:rPr>
-        <w:t xml:space="preserve">sich </w:t>
-      </w:r>
-      <w:r>
-        <w:rPr>
-          <w:rFonts w:ascii="Candara Light" w:hAnsi="Candara Light"/>
-        </w:rPr>
-        <w:t xml:space="preserve">die Teilnehmer hinsichtlich Corporate </w:t>
-      </w:r>
-      <w:commentRangeStart w:id="49"/>
-      <w:proofErr w:type="spellStart"/>
-      <w:r>
-        <w:rPr>
-          <w:rFonts w:ascii="Candara Light" w:hAnsi="Candara Light"/>
-        </w:rPr>
-        <w:t>Identification</w:t>
-      </w:r>
-      <w:proofErr w:type="spellEnd"/>
-      <w:r>
-        <w:rPr>
-          <w:rFonts w:ascii="Candara Light" w:hAnsi="Candara Light"/>
-        </w:rPr>
-        <w:t xml:space="preserve"> </w:t>
-      </w:r>
-      <w:commentRangeEnd w:id="49"/>
-      <w:r>
-        <w:rPr>
-          <w:rStyle w:val="Kommentarzeichen"/>
-        </w:rPr>
-        <w:commentReference w:id="49"/>
-      </w:r>
-      <w:r>
-        <w:rPr>
-          <w:rFonts w:ascii="Candara Light" w:hAnsi="Candara Light"/>
-        </w:rPr>
-        <w:t>und Backendentwicklung weiterbilden.</w:t>
-      </w:r>
-    </w:p>
-    <w:p>
-      <w:pPr>
-        <w:pStyle w:val="berschrift2"/>
-        <w:rPr>
-          <w:rFonts w:ascii="Candara Light" w:hAnsi="Candara Light"/>
-          <w:color w:val="7030A0"/>
-        </w:rPr>
-      </w:pPr>
-      <w:bookmarkStart w:id="50" w:name="_Toc67557787"/>
-      <w:r>
-        <w:rPr>
-          <w:rFonts w:ascii="Candara Light" w:hAnsi="Candara Light"/>
-          <w:color w:val="7030A0"/>
-        </w:rPr>
-        <w:t>Ausblick</w:t>
-      </w:r>
-      <w:bookmarkEnd w:id="50"/>
-    </w:p>
-    <w:p>
-      <w:pPr>
-        <w:rPr>
-          <w:rFonts w:ascii="Candara Light" w:hAnsi="Candara Light"/>
-        </w:rPr>
-      </w:pPr>
-      <w:r>
-        <w:rPr>
-          <w:rFonts w:ascii="Candara Light" w:hAnsi="Candara Light"/>
-        </w:rPr>
-        <w:t xml:space="preserve">Als mögliche Erweiterung des IMS wäre die </w:t>
-      </w:r>
-      <w:r>
-        <w:rPr>
-          <w:rFonts w:ascii="Candara Light" w:hAnsi="Candara Light"/>
-        </w:rPr>
-        <w:t>Anpassung der UI durch den Benutzer selbst (</w:t>
-      </w:r>
-      <w:proofErr w:type="spellStart"/>
-      <w:r>
-        <w:rPr>
-          <w:rFonts w:ascii="Candara Light" w:hAnsi="Candara Light"/>
-        </w:rPr>
-        <w:t>Themes</w:t>
-      </w:r>
-      <w:proofErr w:type="spellEnd"/>
-      <w:r>
-        <w:rPr>
-          <w:rFonts w:ascii="Candara Light" w:hAnsi="Candara Light"/>
-        </w:rPr>
-        <w:t>)</w:t>
-      </w:r>
-      <w:r>
-        <w:rPr>
-          <w:rFonts w:ascii="Candara Light" w:hAnsi="Candara Light"/>
-        </w:rPr>
-        <w:t xml:space="preserve"> denkbar</w:t>
+      <w:r>
+        <w:rPr>
+          <w:rFonts w:ascii="Candara Light" w:hAnsi="Candara Light"/>
+        </w:rPr>
+        <w:t>Ebenso die Implementation von Rollen. Sprich – welcher User hat welche Rechte und darf welche Aktionen durchführen</w:t>
       </w:r>
       <w:r>
         <w:rPr>
@@ -6714,64 +6411,6 @@
         </w:rPr>
         <w:t>.</w:t>
       </w:r>
-      <w:r>
-        <w:rPr>
-          <w:rFonts w:ascii="Candara Light" w:hAnsi="Candara Light"/>
-        </w:rPr>
-        <w:t xml:space="preserve"> Ebenso die </w:t>
-      </w:r>
-      <w:r>
-        <w:rPr>
-          <w:rFonts w:ascii="Candara Light" w:hAnsi="Candara Light"/>
-        </w:rPr>
-        <w:t xml:space="preserve">Implementierung der </w:t>
-      </w:r>
-      <w:commentRangeStart w:id="51"/>
-      <w:r>
-        <w:rPr>
-          <w:rFonts w:ascii="Candara Light" w:hAnsi="Candara Light"/>
-        </w:rPr>
-        <w:t>Google Maps API</w:t>
-      </w:r>
-      <w:r>
-        <w:rPr>
-          <w:rFonts w:ascii="Candara Light" w:hAnsi="Candara Light"/>
-        </w:rPr>
-        <w:t xml:space="preserve"> </w:t>
-      </w:r>
-      <w:commentRangeEnd w:id="51"/>
-      <w:r>
-        <w:rPr>
-          <w:rStyle w:val="Kommentarzeichen"/>
-        </w:rPr>
-        <w:commentReference w:id="51"/>
-      </w:r>
-      <w:r>
-        <w:rPr>
-          <w:rFonts w:ascii="Candara Light" w:hAnsi="Candara Light"/>
-        </w:rPr>
-        <w:t xml:space="preserve">zur geographischen Darstellung der Mietobjekte könnte in der Zukunft realisiert </w:t>
-      </w:r>
-      <w:commentRangeStart w:id="52"/>
-      <w:r>
-        <w:rPr>
-          <w:rFonts w:ascii="Candara Light" w:hAnsi="Candara Light"/>
-        </w:rPr>
-        <w:t>werden</w:t>
-      </w:r>
-      <w:commentRangeEnd w:id="52"/>
-      <w:r>
-        <w:rPr>
-          <w:rStyle w:val="Kommentarzeichen"/>
-        </w:rPr>
-        <w:commentReference w:id="52"/>
-      </w:r>
-      <w:r>
-        <w:rPr>
-          <w:rFonts w:ascii="Candara Light" w:hAnsi="Candara Light"/>
-        </w:rPr>
-        <w:t>.</w:t>
-      </w:r>
     </w:p>
     <w:p>
       <w:pPr>
@@ -6780,14 +6419,14 @@
           <w:rFonts w:ascii="Candara Light" w:hAnsi="Candara Light"/>
         </w:rPr>
       </w:pPr>
-      <w:bookmarkStart w:id="53" w:name="_Toc67557788"/>
+      <w:bookmarkStart w:id="32" w:name="_Toc67557788"/>
       <w:r>
         <w:rPr>
           <w:rFonts w:ascii="Candara Light" w:hAnsi="Candara Light"/>
         </w:rPr>
         <w:t>Eidesstattliche Erklärung</w:t>
       </w:r>
-      <w:bookmarkEnd w:id="53"/>
+      <w:bookmarkEnd w:id="32"/>
     </w:p>
     <w:p>
       <w:pPr>
@@ -6875,7 +6514,7 @@
           <w:szCs w:val="32"/>
         </w:rPr>
       </w:pPr>
-      <w:bookmarkStart w:id="54" w:name="_Toc67557789"/>
+      <w:bookmarkStart w:id="33" w:name="_Toc67557789"/>
       <w:r>
         <w:rPr>
           <w:rFonts w:ascii="Candara Light" w:hAnsi="Candara Light"/>
@@ -6897,7 +6536,7 @@
         <w:lastRenderedPageBreak/>
         <w:t>Anhang</w:t>
       </w:r>
-      <w:bookmarkEnd w:id="54"/>
+      <w:bookmarkEnd w:id="33"/>
     </w:p>
     <w:p>
       <w:pPr>
@@ -6907,7 +6546,7 @@
           <w:color w:val="7030A0"/>
         </w:rPr>
       </w:pPr>
-      <w:bookmarkStart w:id="55" w:name="_Toc67557790"/>
+      <w:bookmarkStart w:id="34" w:name="_Toc67557790"/>
       <w:r>
         <w:rPr>
           <w:rFonts w:ascii="Candara Light" w:hAnsi="Candara Light"/>
@@ -6915,7 +6554,7 @@
         </w:rPr>
         <w:t>A1 Zeitplanung</w:t>
       </w:r>
-      <w:bookmarkEnd w:id="55"/>
+      <w:bookmarkEnd w:id="34"/>
     </w:p>
     <w:p>
       <w:pPr>
@@ -6946,7 +6585,7 @@
                     </pic:cNvPicPr>
                   </pic:nvPicPr>
                   <pic:blipFill>
-                    <a:blip r:embed="rId13">
+                    <a:blip r:embed="rId9">
                       <a:extLst>
                         <a:ext uri="{28A0092B-C50C-407E-A947-70E740481C1C}">
                           <a14:useLocalDpi xmlns:a14="http://schemas.microsoft.com/office/drawing/2010/main" val="0"/>
@@ -6986,7 +6625,7 @@
           <w:color w:val="7030A0"/>
         </w:rPr>
       </w:pPr>
-      <w:bookmarkStart w:id="56" w:name="_Toc67557791"/>
+      <w:bookmarkStart w:id="35" w:name="_Toc67557791"/>
       <w:r>
         <w:rPr>
           <w:rFonts w:ascii="Candara Light" w:hAnsi="Candara Light"/>
@@ -7008,7 +6647,7 @@
         </w:rPr>
         <w:t xml:space="preserve"> Use-Case-Diagramm</w:t>
       </w:r>
-      <w:bookmarkEnd w:id="56"/>
+      <w:bookmarkEnd w:id="35"/>
     </w:p>
     <w:p>
       <w:pPr>
@@ -7039,7 +6678,7 @@
                     </pic:cNvPicPr>
                   </pic:nvPicPr>
                   <pic:blipFill>
-                    <a:blip r:embed="rId14">
+                    <a:blip r:embed="rId10">
                       <a:extLst>
                         <a:ext uri="{28A0092B-C50C-407E-A947-70E740481C1C}">
                           <a14:useLocalDpi xmlns:a14="http://schemas.microsoft.com/office/drawing/2010/main" val="0"/>
@@ -7080,7 +6719,7 @@
           <w:szCs w:val="26"/>
         </w:rPr>
       </w:pPr>
-      <w:bookmarkStart w:id="57" w:name="_Toc67557792"/>
+      <w:bookmarkStart w:id="36" w:name="_Toc67557792"/>
       <w:r>
         <w:rPr>
           <w:rFonts w:ascii="Candara Light" w:hAnsi="Candara Light"/>
@@ -7126,7 +6765,7 @@
         </w:rPr>
         <w:t xml:space="preserve"> semantisch und logisch</w:t>
       </w:r>
-      <w:bookmarkEnd w:id="57"/>
+      <w:bookmarkEnd w:id="36"/>
     </w:p>
     <w:p>
       <w:pPr>
@@ -7176,7 +6815,7 @@
                     </pic:cNvPicPr>
                   </pic:nvPicPr>
                   <pic:blipFill>
-                    <a:blip r:embed="rId15">
+                    <a:blip r:embed="rId11">
                       <a:extLst>
                         <a:ext uri="{28A0092B-C50C-407E-A947-70E740481C1C}">
                           <a14:useLocalDpi xmlns:a14="http://schemas.microsoft.com/office/drawing/2010/main" val="0"/>
@@ -7256,7 +6895,7 @@
                     </pic:cNvPicPr>
                   </pic:nvPicPr>
                   <pic:blipFill>
-                    <a:blip r:embed="rId16">
+                    <a:blip r:embed="rId12">
                       <a:extLst>
                         <a:ext uri="{28A0092B-C50C-407E-A947-70E740481C1C}">
                           <a14:useLocalDpi xmlns:a14="http://schemas.microsoft.com/office/drawing/2010/main" val="0"/>
@@ -7296,7 +6935,7 @@
           <w:color w:val="7030A0"/>
         </w:rPr>
       </w:pPr>
-      <w:bookmarkStart w:id="58" w:name="_Toc67557793"/>
+      <w:bookmarkStart w:id="37" w:name="_Toc67557793"/>
       <w:r>
         <w:rPr>
           <w:rFonts w:ascii="Candara Light" w:hAnsi="Candara Light"/>
@@ -7326,7 +6965,7 @@
         </w:rPr>
         <w:t>Sprints</w:t>
       </w:r>
-      <w:bookmarkEnd w:id="58"/>
+      <w:bookmarkEnd w:id="37"/>
     </w:p>
     <w:p>
       <w:pPr>
@@ -7375,7 +7014,7 @@
                     </pic:cNvPicPr>
                   </pic:nvPicPr>
                   <pic:blipFill>
-                    <a:blip r:embed="rId17">
+                    <a:blip r:embed="rId13">
                       <a:extLst>
                         <a:ext uri="{28A0092B-C50C-407E-A947-70E740481C1C}">
                           <a14:useLocalDpi xmlns:a14="http://schemas.microsoft.com/office/drawing/2010/main" val="0"/>
@@ -7461,7 +7100,7 @@
                     </pic:cNvPicPr>
                   </pic:nvPicPr>
                   <pic:blipFill>
-                    <a:blip r:embed="rId18">
+                    <a:blip r:embed="rId14">
                       <a:extLst>
                         <a:ext uri="{28A0092B-C50C-407E-A947-70E740481C1C}">
                           <a14:useLocalDpi xmlns:a14="http://schemas.microsoft.com/office/drawing/2010/main" val="0"/>
@@ -7568,7 +7207,7 @@
                     </pic:cNvPicPr>
                   </pic:nvPicPr>
                   <pic:blipFill>
-                    <a:blip r:embed="rId19">
+                    <a:blip r:embed="rId15">
                       <a:extLst>
                         <a:ext uri="{28A0092B-C50C-407E-A947-70E740481C1C}">
                           <a14:useLocalDpi xmlns:a14="http://schemas.microsoft.com/office/drawing/2010/main" val="0"/>
@@ -7654,7 +7293,7 @@
                     </pic:cNvPicPr>
                   </pic:nvPicPr>
                   <pic:blipFill>
-                    <a:blip r:embed="rId20">
+                    <a:blip r:embed="rId16">
                       <a:extLst>
                         <a:ext uri="{28A0092B-C50C-407E-A947-70E740481C1C}">
                           <a14:useLocalDpi xmlns:a14="http://schemas.microsoft.com/office/drawing/2010/main" val="0"/>
@@ -7741,7 +7380,7 @@
                     </pic:cNvPicPr>
                   </pic:nvPicPr>
                   <pic:blipFill>
-                    <a:blip r:embed="rId21">
+                    <a:blip r:embed="rId17">
                       <a:extLst>
                         <a:ext uri="{28A0092B-C50C-407E-A947-70E740481C1C}">
                           <a14:useLocalDpi xmlns:a14="http://schemas.microsoft.com/office/drawing/2010/main" val="0"/>
@@ -7815,7 +7454,7 @@
                     </pic:cNvPicPr>
                   </pic:nvPicPr>
                   <pic:blipFill>
-                    <a:blip r:embed="rId22">
+                    <a:blip r:embed="rId18">
                       <a:extLst>
                         <a:ext uri="{28A0092B-C50C-407E-A947-70E740481C1C}">
                           <a14:useLocalDpi xmlns:a14="http://schemas.microsoft.com/office/drawing/2010/main" val="0"/>
@@ -7890,7 +7529,7 @@
                     </pic:cNvPicPr>
                   </pic:nvPicPr>
                   <pic:blipFill>
-                    <a:blip r:embed="rId23">
+                    <a:blip r:embed="rId19">
                       <a:extLst>
                         <a:ext uri="{28A0092B-C50C-407E-A947-70E740481C1C}">
                           <a14:useLocalDpi xmlns:a14="http://schemas.microsoft.com/office/drawing/2010/main" val="0"/>
@@ -7931,7 +7570,7 @@
           <w:szCs w:val="26"/>
         </w:rPr>
       </w:pPr>
-      <w:bookmarkStart w:id="59" w:name="_Toc67557794"/>
+      <w:bookmarkStart w:id="38" w:name="_Toc67557794"/>
       <w:r>
         <w:rPr>
           <w:rFonts w:ascii="Candara Light" w:hAnsi="Candara Light"/>
@@ -7970,7 +7609,7 @@
         </w:rPr>
         <w:t xml:space="preserve"> Screenshots der Anwendung</w:t>
       </w:r>
-      <w:bookmarkEnd w:id="59"/>
+      <w:bookmarkEnd w:id="38"/>
     </w:p>
     <w:p>
       <w:pPr>
@@ -8001,7 +7640,7 @@
                     </pic:cNvPicPr>
                   </pic:nvPicPr>
                   <pic:blipFill>
-                    <a:blip r:embed="rId24">
+                    <a:blip r:embed="rId20">
                       <a:extLst>
                         <a:ext uri="{28A0092B-C50C-407E-A947-70E740481C1C}">
                           <a14:useLocalDpi xmlns:a14="http://schemas.microsoft.com/office/drawing/2010/main" val="0"/>
@@ -8062,7 +7701,7 @@
                     </pic:cNvPicPr>
                   </pic:nvPicPr>
                   <pic:blipFill>
-                    <a:blip r:embed="rId25" cstate="print">
+                    <a:blip r:embed="rId21" cstate="print">
                       <a:extLst>
                         <a:ext uri="{28A0092B-C50C-407E-A947-70E740481C1C}">
                           <a14:useLocalDpi xmlns:a14="http://schemas.microsoft.com/office/drawing/2010/main" val="0"/>
@@ -8124,7 +7763,7 @@
                     </pic:cNvPicPr>
                   </pic:nvPicPr>
                   <pic:blipFill>
-                    <a:blip r:embed="rId26" cstate="print">
+                    <a:blip r:embed="rId22" cstate="print">
                       <a:extLst>
                         <a:ext uri="{28A0092B-C50C-407E-A947-70E740481C1C}">
                           <a14:useLocalDpi xmlns:a14="http://schemas.microsoft.com/office/drawing/2010/main" val="0"/>
@@ -8185,7 +7824,7 @@
                     </pic:cNvPicPr>
                   </pic:nvPicPr>
                   <pic:blipFill>
-                    <a:blip r:embed="rId27" cstate="print">
+                    <a:blip r:embed="rId23" cstate="print">
                       <a:extLst>
                         <a:ext uri="{28A0092B-C50C-407E-A947-70E740481C1C}">
                           <a14:useLocalDpi xmlns:a14="http://schemas.microsoft.com/office/drawing/2010/main" val="0"/>
@@ -8246,7 +7885,7 @@
                     </pic:cNvPicPr>
                   </pic:nvPicPr>
                   <pic:blipFill>
-                    <a:blip r:embed="rId28" cstate="print">
+                    <a:blip r:embed="rId24" cstate="print">
                       <a:extLst>
                         <a:ext uri="{28A0092B-C50C-407E-A947-70E740481C1C}">
                           <a14:useLocalDpi xmlns:a14="http://schemas.microsoft.com/office/drawing/2010/main" val="0"/>
@@ -8308,7 +7947,7 @@
                     </pic:cNvPicPr>
                   </pic:nvPicPr>
                   <pic:blipFill>
-                    <a:blip r:embed="rId29" cstate="print">
+                    <a:blip r:embed="rId25" cstate="print">
                       <a:extLst>
                         <a:ext uri="{28A0092B-C50C-407E-A947-70E740481C1C}">
                           <a14:useLocalDpi xmlns:a14="http://schemas.microsoft.com/office/drawing/2010/main" val="0"/>
@@ -8369,7 +8008,7 @@
                     </pic:cNvPicPr>
                   </pic:nvPicPr>
                   <pic:blipFill>
-                    <a:blip r:embed="rId30" cstate="print">
+                    <a:blip r:embed="rId26" cstate="print">
                       <a:extLst>
                         <a:ext uri="{28A0092B-C50C-407E-A947-70E740481C1C}">
                           <a14:useLocalDpi xmlns:a14="http://schemas.microsoft.com/office/drawing/2010/main" val="0"/>
@@ -8431,7 +8070,7 @@
                     </pic:cNvPicPr>
                   </pic:nvPicPr>
                   <pic:blipFill>
-                    <a:blip r:embed="rId31" cstate="print">
+                    <a:blip r:embed="rId27" cstate="print">
                       <a:extLst>
                         <a:ext uri="{28A0092B-C50C-407E-A947-70E740481C1C}">
                           <a14:useLocalDpi xmlns:a14="http://schemas.microsoft.com/office/drawing/2010/main" val="0"/>
@@ -8471,7 +8110,7 @@
           <w:color w:val="7030A0"/>
         </w:rPr>
       </w:pPr>
-      <w:bookmarkStart w:id="60" w:name="_Toc67557795"/>
+      <w:bookmarkStart w:id="39" w:name="_Toc67557795"/>
       <w:r>
         <w:rPr>
           <w:rFonts w:ascii="Candara Light" w:hAnsi="Candara Light"/>
@@ -8505,7 +8144,7 @@
                     </pic:cNvPicPr>
                   </pic:nvPicPr>
                   <pic:blipFill>
-                    <a:blip r:embed="rId32" cstate="print">
+                    <a:blip r:embed="rId28" cstate="print">
                       <a:extLst>
                         <a:ext uri="{28A0092B-C50C-407E-A947-70E740481C1C}">
                           <a14:useLocalDpi xmlns:a14="http://schemas.microsoft.com/office/drawing/2010/main" val="0"/>
@@ -8568,26 +8207,23 @@
           <w:rFonts w:ascii="Candara Light" w:hAnsi="Candara Light"/>
           <w:color w:val="7030A0"/>
         </w:rPr>
-        <w:t xml:space="preserve">Beispielklasse aus </w:t>
-      </w:r>
-      <w:commentRangeStart w:id="61"/>
+        <w:t>Beispielklasse aus</w:t>
+      </w:r>
       <w:r>
         <w:rPr>
           <w:rFonts w:ascii="Candara Light" w:hAnsi="Candara Light"/>
           <w:color w:val="7030A0"/>
         </w:rPr>
-        <w:t>Projekt</w:t>
-      </w:r>
-      <w:bookmarkEnd w:id="60"/>
-      <w:commentRangeEnd w:id="61"/>
-      <w:r>
-        <w:rPr>
-          <w:rStyle w:val="Kommentarzeichen"/>
-          <w:rFonts w:asciiTheme="minorHAnsi" w:eastAsiaTheme="minorHAnsi" w:hAnsiTheme="minorHAnsi" w:cstheme="minorBidi"/>
-          <w:color w:val="auto"/>
-        </w:rPr>
-        <w:commentReference w:id="61"/>
-      </w:r>
+        <w:t xml:space="preserve"> dem</w:t>
+      </w:r>
+      <w:r>
+        <w:rPr>
+          <w:rFonts w:ascii="Candara Light" w:hAnsi="Candara Light"/>
+          <w:color w:val="7030A0"/>
+        </w:rPr>
+        <w:t xml:space="preserve"> Projekt</w:t>
+      </w:r>
+      <w:bookmarkEnd w:id="39"/>
     </w:p>
     <w:p>
       <w:pPr>
@@ -8619,7 +8255,7 @@
                     </pic:cNvPicPr>
                   </pic:nvPicPr>
                   <pic:blipFill>
-                    <a:blip r:embed="rId33" cstate="print">
+                    <a:blip r:embed="rId29" cstate="print">
                       <a:extLst>
                         <a:ext uri="{28A0092B-C50C-407E-A947-70E740481C1C}">
                           <a14:useLocalDpi xmlns:a14="http://schemas.microsoft.com/office/drawing/2010/main" val="0"/>
@@ -8652,9 +8288,9 @@
       </w:r>
     </w:p>
     <w:sectPr>
-      <w:headerReference w:type="default" r:id="rId34"/>
-      <w:footerReference w:type="default" r:id="rId35"/>
-      <w:footerReference w:type="first" r:id="rId36"/>
+      <w:headerReference w:type="default" r:id="rId30"/>
+      <w:footerReference w:type="default" r:id="rId31"/>
+      <w:footerReference w:type="first" r:id="rId32"/>
       <w:pgSz w:w="11906" w:h="16838"/>
       <w:pgMar w:top="1417" w:right="1417" w:bottom="1134" w:left="1417" w:header="708" w:footer="708" w:gutter="0"/>
       <w:pgNumType w:start="0"/>
@@ -8664,568 +8300,6 @@
     </w:sectPr>
   </w:body>
 </w:document>
-</file>
-
-<file path=word/comments.xml><?xml version="1.0" encoding="utf-8"?>
-<w:comments xmlns:wpc="http://schemas.microsoft.com/office/word/2010/wordprocessingCanvas" xmlns:cx="http://schemas.microsoft.com/office/drawing/2014/chartex" xmlns:cx1="http://schemas.microsoft.com/office/drawing/2015/9/8/chartex" xmlns:cx2="http://schemas.microsoft.com/office/drawing/2015/10/21/chartex" xmlns:cx3="http://schemas.microsoft.com/office/drawing/2016/5/9/chartex" xmlns:cx4="http://schemas.microsoft.com/office/drawing/2016/5/10/chartex" xmlns:cx5="http://schemas.microsoft.com/office/drawing/2016/5/11/chartex" xmlns:cx6="http://schemas.microsoft.com/office/drawing/2016/5/12/chartex" xmlns:cx7="http://schemas.microsoft.com/office/drawing/2016/5/13/chartex" xmlns:cx8="http://schemas.microsoft.com/office/drawing/2016/5/14/chartex" xmlns:mc="http://schemas.openxmlformats.org/markup-compatibility/2006" xmlns:aink="http://schemas.microsoft.com/office/drawing/2016/ink" xmlns:am3d="http://schemas.microsoft.com/office/drawing/2017/model3d" xmlns:o="urn:schemas-microsoft-com:office:office" xmlns:r="http://schemas.openxmlformats.org/officeDocument/2006/relationships" xmlns:m="http://schemas.openxmlformats.org/officeDocument/2006/math" xmlns:v="urn:schemas-microsoft-com:vml" xmlns:wp14="http://schemas.microsoft.com/office/word/2010/wordprocessingDrawing" xmlns:wp="http://schemas.openxmlformats.org/drawingml/2006/wordprocessingDrawing" xmlns:w10="urn:schemas-microsoft-com:office:word" xmlns:w="http://schemas.openxmlformats.org/wordprocessingml/2006/main" xmlns:w14="http://schemas.microsoft.com/office/word/2010/wordml" xmlns:w15="http://schemas.microsoft.com/office/word/2012/wordml" xmlns:w16cex="http://schemas.microsoft.com/office/word/2018/wordml/cex" xmlns:w16cid="http://schemas.microsoft.com/office/word/2016/wordml/cid" xmlns:w16="http://schemas.microsoft.com/office/word/2018/wordml" xmlns:w16se="http://schemas.microsoft.com/office/word/2015/wordml/symex" xmlns:wpg="http://schemas.microsoft.com/office/word/2010/wordprocessingGroup" xmlns:wpi="http://schemas.microsoft.com/office/word/2010/wordprocessingInk" xmlns:wne="http://schemas.microsoft.com/office/word/2006/wordml" xmlns:wps="http://schemas.microsoft.com/office/word/2010/wordprocessingShape" mc:Ignorable="w14 w15 w16se w16cid w16 w16cex wp14">
-  <w:comment w:id="2" w:author="Maximilian Müller" w:date="2021-03-26T09:07:00Z" w:initials="MM">
-    <w:p>
-      <w:pPr>
-        <w:pStyle w:val="Kommentartext"/>
-      </w:pPr>
-      <w:r>
-        <w:rPr>
-          <w:rStyle w:val="Kommentarzeichen"/>
-        </w:rPr>
-        <w:annotationRef/>
-      </w:r>
-      <w:r>
-        <w:t xml:space="preserve">*Datenbank versierte Projektarbeit </w:t>
-      </w:r>
-    </w:p>
-    <w:p>
-      <w:pPr>
-        <w:pStyle w:val="Kommentartext"/>
-      </w:pPr>
-    </w:p>
-    <w:p>
-      <w:pPr>
-        <w:pStyle w:val="Kommentartext"/>
-      </w:pPr>
-      <w:r>
-        <w:t xml:space="preserve">Oder </w:t>
-      </w:r>
-    </w:p>
-    <w:p>
-      <w:pPr>
-        <w:pStyle w:val="Kommentartext"/>
-      </w:pPr>
-    </w:p>
-    <w:p>
-      <w:pPr>
-        <w:pStyle w:val="Kommentartext"/>
-      </w:pPr>
-      <w:r>
-        <w:t xml:space="preserve">Datenbank Fokus </w:t>
-      </w:r>
-      <w:proofErr w:type="spellStart"/>
-      <w:r>
-        <w:t>ect</w:t>
-      </w:r>
-      <w:proofErr w:type="spellEnd"/>
-      <w:r>
-        <w:t>…</w:t>
-      </w:r>
-    </w:p>
-  </w:comment>
-  <w:comment w:id="3" w:author="Maximilian Müller" w:date="2021-03-26T09:09:00Z" w:initials="MM">
-    <w:p>
-      <w:pPr>
-        <w:pStyle w:val="Kommentartext"/>
-      </w:pPr>
-      <w:r>
-        <w:rPr>
-          <w:rStyle w:val="Kommentarzeichen"/>
-        </w:rPr>
-        <w:annotationRef/>
-      </w:r>
-      <w:r>
-        <w:t>dabei</w:t>
-      </w:r>
-    </w:p>
-  </w:comment>
-  <w:comment w:id="4" w:author="Maximilian Müller" w:date="2021-03-26T09:09:00Z" w:initials="MM">
-    <w:p>
-      <w:pPr>
-        <w:pStyle w:val="Kommentartext"/>
-      </w:pPr>
-      <w:r>
-        <w:rPr>
-          <w:rStyle w:val="Kommentarzeichen"/>
-        </w:rPr>
-        <w:annotationRef/>
-      </w:r>
-      <w:r>
-        <w:t>in Persona von Klassenleiter Martin Blanke</w:t>
-      </w:r>
-    </w:p>
-  </w:comment>
-  <w:comment w:id="5" w:author="Maximilian Müller" w:date="2021-03-26T09:09:00Z" w:initials="MM">
-    <w:p>
-      <w:pPr>
-        <w:pStyle w:val="Kommentartext"/>
-      </w:pPr>
-      <w:r>
-        <w:rPr>
-          <w:rStyle w:val="Kommentarzeichen"/>
-        </w:rPr>
-        <w:annotationRef/>
-      </w:r>
-      <w:r>
-        <w:rPr>
-          <w:rStyle w:val="Kommentarzeichen"/>
-        </w:rPr>
-        <w:t>Projektteilnehmer vorstellen? Name / Aufgabenbereich</w:t>
-      </w:r>
-    </w:p>
-  </w:comment>
-  <w:comment w:id="11" w:author="Maximilian Müller" w:date="2021-03-26T09:11:00Z" w:initials="MM">
-    <w:p>
-      <w:pPr>
-        <w:pStyle w:val="Kommentartext"/>
-      </w:pPr>
-      <w:r>
-        <w:rPr>
-          <w:rStyle w:val="Kommentarzeichen"/>
-        </w:rPr>
-        <w:annotationRef/>
-      </w:r>
-      <w:r>
-        <w:t xml:space="preserve">Und somit agil entwickelt </w:t>
-      </w:r>
-    </w:p>
-  </w:comment>
-  <w:comment w:id="12" w:author="Maximilian Müller" w:date="2021-03-26T09:11:00Z" w:initials="MM">
-    <w:p>
-      <w:pPr>
-        <w:pStyle w:val="Kommentartext"/>
-      </w:pPr>
-      <w:r>
-        <w:rPr>
-          <w:rStyle w:val="Kommentarzeichen"/>
-        </w:rPr>
-        <w:annotationRef/>
-      </w:r>
-      <w:r>
-        <w:t xml:space="preserve">In der gesamten Klasse </w:t>
-      </w:r>
-    </w:p>
-  </w:comment>
-  <w:comment w:id="13" w:author="Maximilian Müller" w:date="2021-03-26T09:12:00Z" w:initials="MM">
-    <w:p>
-      <w:pPr>
-        <w:pStyle w:val="Kommentartext"/>
-      </w:pPr>
-      <w:r>
-        <w:rPr>
-          <w:rStyle w:val="Kommentarzeichen"/>
-        </w:rPr>
-        <w:annotationRef/>
-      </w:r>
-      <w:r>
-        <w:rPr>
-          <w:rStyle w:val="Kommentarzeichen"/>
-        </w:rPr>
-        <w:t>Ausgewählt und auf den einzelnen Systemen der Projektteilnehmer lokal aufgesetzt.</w:t>
-      </w:r>
-    </w:p>
-  </w:comment>
-  <w:comment w:id="14" w:author="Maximilian Müller" w:date="2021-03-26T09:12:00Z" w:initials="MM">
-    <w:p>
-      <w:pPr>
-        <w:pStyle w:val="Kommentartext"/>
-      </w:pPr>
-      <w:r>
-        <w:rPr>
-          <w:rStyle w:val="Kommentarzeichen"/>
-        </w:rPr>
-        <w:annotationRef/>
-      </w:r>
-      <w:r>
-        <w:t>Danach wurde</w:t>
-      </w:r>
-    </w:p>
-  </w:comment>
-  <w:comment w:id="15" w:author="Maximilian Müller" w:date="2021-03-26T09:11:00Z" w:initials="MM">
-    <w:p>
-      <w:pPr>
-        <w:pStyle w:val="Kommentartext"/>
-      </w:pPr>
-      <w:r>
-        <w:rPr>
-          <w:rStyle w:val="Kommentarzeichen"/>
-        </w:rPr>
-        <w:annotationRef/>
-      </w:r>
-      <w:r>
-        <w:rPr>
-          <w:rStyle w:val="Kommentarzeichen"/>
-        </w:rPr>
-        <w:t>Mithilfe eines vorläufigen Datenbank Schemas diskutiert und ausgearbeitet.</w:t>
-      </w:r>
-    </w:p>
-  </w:comment>
-  <w:comment w:id="16" w:author="Maximilian Müller" w:date="2021-03-26T09:13:00Z" w:initials="MM">
-    <w:p>
-      <w:pPr>
-        <w:pStyle w:val="Kommentartext"/>
-      </w:pPr>
-      <w:r>
-        <w:rPr>
-          <w:rStyle w:val="Kommentarzeichen"/>
-        </w:rPr>
-        <w:annotationRef/>
-      </w:r>
-      <w:r>
-        <w:t>Schritt für Schritt bzw. Sprint für Sprint</w:t>
-      </w:r>
-    </w:p>
-  </w:comment>
-  <w:comment w:id="19" w:author="Maximilian Müller" w:date="2021-03-26T09:15:00Z" w:initials="MM">
-    <w:p>
-      <w:pPr>
-        <w:pStyle w:val="Kommentartext"/>
-      </w:pPr>
-      <w:r>
-        <w:rPr>
-          <w:rStyle w:val="Kommentarzeichen"/>
-        </w:rPr>
-        <w:annotationRef/>
-      </w:r>
-    </w:p>
-  </w:comment>
-  <w:comment w:id="18" w:author="Maximilian Müller" w:date="2021-03-26T09:16:00Z" w:initials="MM">
-    <w:p>
-      <w:pPr>
-        <w:pStyle w:val="Kommentartext"/>
-      </w:pPr>
-      <w:r>
-        <w:rPr>
-          <w:rStyle w:val="Kommentarzeichen"/>
-        </w:rPr>
-        <w:annotationRef/>
-      </w:r>
-      <w:r>
-        <w:t>die Datenbank als Kernthema und alle damit verbunden Verbindlichkeiten wie bspw. ER-Modell, DB-</w:t>
-      </w:r>
-      <w:proofErr w:type="spellStart"/>
-      <w:r>
-        <w:t>Schmema</w:t>
-      </w:r>
-      <w:proofErr w:type="spellEnd"/>
-      <w:r>
-        <w:t xml:space="preserve"> oder SQL rohabfragen in sein Aufgabengebiet mit kümmert.</w:t>
-      </w:r>
-    </w:p>
-  </w:comment>
-  <w:comment w:id="21" w:author="Maximilian Müller" w:date="2021-03-26T09:18:00Z" w:initials="MM">
-    <w:p>
-      <w:pPr>
-        <w:pStyle w:val="Kommentartext"/>
-      </w:pPr>
-      <w:r>
-        <w:rPr>
-          <w:rStyle w:val="Kommentarzeichen"/>
-        </w:rPr>
-        <w:annotationRef/>
-      </w:r>
-      <w:r>
-        <w:t xml:space="preserve">Hier muss noch </w:t>
-      </w:r>
-      <w:proofErr w:type="spellStart"/>
-      <w:r>
-        <w:t>Fronted</w:t>
-      </w:r>
-      <w:proofErr w:type="spellEnd"/>
-      <w:r>
-        <w:t xml:space="preserve"> First ergänzt werden</w:t>
-      </w:r>
-    </w:p>
-  </w:comment>
-  <w:comment w:id="24" w:author="Maximilian Müller" w:date="2021-03-26T09:19:00Z" w:initials="MM">
-    <w:p>
-      <w:pPr>
-        <w:pStyle w:val="Kommentartext"/>
-      </w:pPr>
-      <w:r>
-        <w:rPr>
-          <w:rStyle w:val="Kommentarzeichen"/>
-        </w:rPr>
-        <w:annotationRef/>
-      </w:r>
-      <w:r>
-        <w:t xml:space="preserve">Die </w:t>
-      </w:r>
-      <w:r>
-        <w:t>U</w:t>
-      </w:r>
-      <w:r>
-        <w:t xml:space="preserve">mstellung auf das IMS ist für viele Kunden unter anderem ein Schritt </w:t>
-      </w:r>
-      <w:r>
-        <w:t xml:space="preserve">in die </w:t>
-      </w:r>
-      <w:r>
-        <w:t xml:space="preserve">Digitale Zukunft u. legt den Grundstein für </w:t>
-      </w:r>
-      <w:r>
-        <w:t xml:space="preserve">ein </w:t>
-      </w:r>
-      <w:proofErr w:type="spellStart"/>
-      <w:r>
-        <w:t>Paperless</w:t>
-      </w:r>
-      <w:proofErr w:type="spellEnd"/>
-      <w:r>
-        <w:t xml:space="preserve"> Office </w:t>
-      </w:r>
-    </w:p>
-  </w:comment>
-  <w:comment w:id="32" w:author="Maximilian Müller" w:date="2021-03-26T09:23:00Z" w:initials="MM">
-    <w:p>
-      <w:pPr>
-        <w:pStyle w:val="Kommentartext"/>
-      </w:pPr>
-      <w:r>
-        <w:rPr>
-          <w:rStyle w:val="Kommentarzeichen"/>
-        </w:rPr>
-        <w:annotationRef/>
-      </w:r>
-      <w:r>
-        <w:t>Bei der Corporate Identity</w:t>
-      </w:r>
-    </w:p>
-  </w:comment>
-  <w:comment w:id="34" w:author="Maximilian Müller" w:date="2021-03-26T09:24:00Z" w:initials="MM">
-    <w:p>
-      <w:pPr>
-        <w:pStyle w:val="Kommentartext"/>
-      </w:pPr>
-      <w:r>
-        <w:rPr>
-          <w:rStyle w:val="Kommentarzeichen"/>
-        </w:rPr>
-        <w:annotationRef/>
-      </w:r>
-      <w:r>
-        <w:t>„m zu n</w:t>
-      </w:r>
-      <w:proofErr w:type="gramStart"/>
-      <w:r>
-        <w:t>“ ?</w:t>
-      </w:r>
-      <w:proofErr w:type="gramEnd"/>
-    </w:p>
-  </w:comment>
-  <w:comment w:id="37" w:author="Maximilian Müller" w:date="2021-03-26T09:25:00Z" w:initials="MM">
-    <w:p>
-      <w:pPr>
-        <w:pStyle w:val="Kommentartext"/>
-      </w:pPr>
-      <w:r>
-        <w:rPr>
-          <w:rStyle w:val="Kommentarzeichen"/>
-        </w:rPr>
-        <w:annotationRef/>
-      </w:r>
-      <w:r>
-        <w:t xml:space="preserve">um die </w:t>
-      </w:r>
-      <w:proofErr w:type="spellStart"/>
-      <w:r>
-        <w:t>Grundlegene</w:t>
-      </w:r>
-      <w:proofErr w:type="spellEnd"/>
-      <w:r>
-        <w:t xml:space="preserve"> Funktionalität zu gewährleisten. Dennoch muss erwähnt werden das es sich – aufgrund der erschwerten Entwicklungsumstände </w:t>
-      </w:r>
-      <w:proofErr w:type="gramStart"/>
-      <w:r>
-        <w:t>und  zeitlichen</w:t>
-      </w:r>
-      <w:proofErr w:type="gramEnd"/>
-      <w:r>
-        <w:t xml:space="preserve"> </w:t>
-      </w:r>
-      <w:proofErr w:type="spellStart"/>
-      <w:r>
-        <w:t>einschränkungen</w:t>
-      </w:r>
-      <w:proofErr w:type="spellEnd"/>
-      <w:r>
-        <w:t xml:space="preserve"> – aktuell nur um eine Beta die noch nicht Kundenoptimiert ist handeln kann.</w:t>
-      </w:r>
-    </w:p>
-  </w:comment>
-  <w:comment w:id="40" w:author="Maximilian Müller" w:date="2021-03-26T09:27:00Z" w:initials="MM">
-    <w:p>
-      <w:pPr>
-        <w:pStyle w:val="Kommentartext"/>
-      </w:pPr>
-      <w:r>
-        <w:rPr>
-          <w:rStyle w:val="Kommentarzeichen"/>
-        </w:rPr>
-        <w:annotationRef/>
-      </w:r>
-      <w:r>
-        <w:t xml:space="preserve">Einer SQL </w:t>
-      </w:r>
-      <w:proofErr w:type="spellStart"/>
-      <w:r>
-        <w:t>Workbench</w:t>
-      </w:r>
-      <w:proofErr w:type="spellEnd"/>
-      <w:r>
-        <w:t xml:space="preserve"> wie bspw. „</w:t>
-      </w:r>
-      <w:proofErr w:type="spellStart"/>
-      <w:r>
-        <w:t>DataGrip</w:t>
-      </w:r>
-      <w:proofErr w:type="spellEnd"/>
-      <w:r>
-        <w:t>“</w:t>
-      </w:r>
-    </w:p>
-  </w:comment>
-  <w:comment w:id="49" w:author="Maximilian Müller" w:date="2021-03-26T09:28:00Z" w:initials="MM">
-    <w:p>
-      <w:pPr>
-        <w:pStyle w:val="Kommentartext"/>
-      </w:pPr>
-      <w:r>
-        <w:rPr>
-          <w:rStyle w:val="Kommentarzeichen"/>
-        </w:rPr>
-        <w:annotationRef/>
-      </w:r>
-      <w:r>
-        <w:t>Identity du Opfer</w:t>
-      </w:r>
-    </w:p>
-  </w:comment>
-  <w:comment w:id="51" w:author="Maximilian Müller" w:date="2021-03-26T09:28:00Z" w:initials="MM">
-    <w:p>
-      <w:pPr>
-        <w:pStyle w:val="Kommentartext"/>
-      </w:pPr>
-      <w:r>
-        <w:rPr>
-          <w:rStyle w:val="Kommentarzeichen"/>
-        </w:rPr>
-        <w:annotationRef/>
-      </w:r>
-      <w:r>
-        <w:t xml:space="preserve">Kostenfreien OpenStreetMap API </w:t>
-      </w:r>
-    </w:p>
-  </w:comment>
-  <w:comment w:id="52" w:author="Maximilian Müller" w:date="2021-03-26T09:28:00Z" w:initials="MM">
-    <w:p>
-      <w:pPr>
-        <w:pStyle w:val="Kommentartext"/>
-      </w:pPr>
-      <w:r>
-        <w:rPr>
-          <w:rStyle w:val="Kommentarzeichen"/>
-        </w:rPr>
-        <w:annotationRef/>
-      </w:r>
-      <w:r>
-        <w:t>Ebenso die Implementation von Rollen. Sprich – welcher User hat welche Rechte und darf welche Aktionen durchführen</w:t>
-      </w:r>
-    </w:p>
-  </w:comment>
-  <w:comment w:id="61" w:author="Maximilian Müller" w:date="2021-03-26T09:30:00Z" w:initials="MM">
-    <w:p>
-      <w:pPr>
-        <w:pStyle w:val="Kommentartext"/>
-      </w:pPr>
-      <w:r>
-        <w:rPr>
-          <w:rStyle w:val="Kommentarzeichen"/>
-        </w:rPr>
-        <w:annotationRef/>
-      </w:r>
-      <w:r>
-        <w:t>Dem</w:t>
-      </w:r>
-    </w:p>
-  </w:comment>
-</w:comments>
-</file>
-
-<file path=word/commentsExtended.xml><?xml version="1.0" encoding="utf-8"?>
-<w15:commentsEx xmlns:wpc="http://schemas.microsoft.com/office/word/2010/wordprocessingCanvas" xmlns:cx="http://schemas.microsoft.com/office/drawing/2014/chartex" xmlns:cx1="http://schemas.microsoft.com/office/drawing/2015/9/8/chartex" xmlns:cx2="http://schemas.microsoft.com/office/drawing/2015/10/21/chartex" xmlns:cx3="http://schemas.microsoft.com/office/drawing/2016/5/9/chartex" xmlns:cx4="http://schemas.microsoft.com/office/drawing/2016/5/10/chartex" xmlns:cx5="http://schemas.microsoft.com/office/drawing/2016/5/11/chartex" xmlns:cx6="http://schemas.microsoft.com/office/drawing/2016/5/12/chartex" xmlns:cx7="http://schemas.microsoft.com/office/drawing/2016/5/13/chartex" xmlns:cx8="http://schemas.microsoft.com/office/drawing/2016/5/14/chartex" xmlns:mc="http://schemas.openxmlformats.org/markup-compatibility/2006" xmlns:aink="http://schemas.microsoft.com/office/drawing/2016/ink" xmlns:am3d="http://schemas.microsoft.com/office/drawing/2017/model3d" xmlns:o="urn:schemas-microsoft-com:office:office" xmlns:r="http://schemas.openxmlformats.org/officeDocument/2006/relationships" xmlns:m="http://schemas.openxmlformats.org/officeDocument/2006/math" xmlns:v="urn:schemas-microsoft-com:vml" xmlns:wp14="http://schemas.microsoft.com/office/word/2010/wordprocessingDrawing" xmlns:wp="http://schemas.openxmlformats.org/drawingml/2006/wordprocessingDrawing" xmlns:w10="urn:schemas-microsoft-com:office:word" xmlns:w="http://schemas.openxmlformats.org/wordprocessingml/2006/main" xmlns:w14="http://schemas.microsoft.com/office/word/2010/wordml" xmlns:w15="http://schemas.microsoft.com/office/word/2012/wordml" xmlns:w16cex="http://schemas.microsoft.com/office/word/2018/wordml/cex" xmlns:w16cid="http://schemas.microsoft.com/office/word/2016/wordml/cid" xmlns:w16="http://schemas.microsoft.com/office/word/2018/wordml" xmlns:w16se="http://schemas.microsoft.com/office/word/2015/wordml/symex" xmlns:wpg="http://schemas.microsoft.com/office/word/2010/wordprocessingGroup" xmlns:wpi="http://schemas.microsoft.com/office/word/2010/wordprocessingInk" xmlns:wne="http://schemas.microsoft.com/office/word/2006/wordml" xmlns:wps="http://schemas.microsoft.com/office/word/2010/wordprocessingShape" mc:Ignorable="w14 w15 w16se w16cid w16 w16cex wp14">
-  <w15:commentEx w15:paraId="2299DFD8" w15:done="0"/>
-  <w15:commentEx w15:paraId="18E023A8" w15:done="0"/>
-  <w15:commentEx w15:paraId="0E110218" w15:done="0"/>
-  <w15:commentEx w15:paraId="18FD186C" w15:done="0"/>
-  <w15:commentEx w15:paraId="4339C485" w15:done="0"/>
-  <w15:commentEx w15:paraId="012FA7C9" w15:done="0"/>
-  <w15:commentEx w15:paraId="30AEADF9" w15:done="0"/>
-  <w15:commentEx w15:paraId="327E546D" w15:done="0"/>
-  <w15:commentEx w15:paraId="71C455FB" w15:done="0"/>
-  <w15:commentEx w15:paraId="1E6F751D" w15:done="0"/>
-  <w15:commentEx w15:paraId="7D651F29" w15:done="0"/>
-  <w15:commentEx w15:paraId="028F7E14" w15:done="0"/>
-  <w15:commentEx w15:paraId="52CE96F8" w15:done="0"/>
-  <w15:commentEx w15:paraId="5EA0890B" w15:done="0"/>
-  <w15:commentEx w15:paraId="629105A1" w15:done="0"/>
-  <w15:commentEx w15:paraId="48628949" w15:done="0"/>
-  <w15:commentEx w15:paraId="641F4499" w15:done="0"/>
-  <w15:commentEx w15:paraId="4DABAD9C" w15:done="0"/>
-  <w15:commentEx w15:paraId="2AF15D2E" w15:done="0"/>
-  <w15:commentEx w15:paraId="6E5E16DD" w15:done="0"/>
-  <w15:commentEx w15:paraId="21148A2F" w15:done="0"/>
-  <w15:commentEx w15:paraId="3C150FDC" w15:done="0"/>
-</w15:commentsEx>
-</file>
-
-<file path=word/commentsExtensible.xml><?xml version="1.0" encoding="utf-8"?>
-<w16cex:commentsExtensible xmlns:wpc="http://schemas.microsoft.com/office/word/2010/wordprocessingCanvas" xmlns:cx="http://schemas.microsoft.com/office/drawing/2014/chartex" xmlns:cx1="http://schemas.microsoft.com/office/drawing/2015/9/8/chartex" xmlns:cx2="http://schemas.microsoft.com/office/drawing/2015/10/21/chartex" xmlns:cx3="http://schemas.microsoft.com/office/drawing/2016/5/9/chartex" xmlns:cx4="http://schemas.microsoft.com/office/drawing/2016/5/10/chartex" xmlns:cx5="http://schemas.microsoft.com/office/drawing/2016/5/11/chartex" xmlns:cx6="http://schemas.microsoft.com/office/drawing/2016/5/12/chartex" xmlns:cx7="http://schemas.microsoft.com/office/drawing/2016/5/13/chartex" xmlns:cx8="http://schemas.microsoft.com/office/drawing/2016/5/14/chartex" xmlns:mc="http://schemas.openxmlformats.org/markup-compatibility/2006" xmlns:aink="http://schemas.microsoft.com/office/drawing/2016/ink" xmlns:am3d="http://schemas.microsoft.com/office/drawing/2017/model3d" xmlns:o="urn:schemas-microsoft-com:office:office" xmlns:r="http://schemas.openxmlformats.org/officeDocument/2006/relationships" xmlns:m="http://schemas.openxmlformats.org/officeDocument/2006/math" xmlns:v="urn:schemas-microsoft-com:vml" xmlns:wp14="http://schemas.microsoft.com/office/word/2010/wordprocessingDrawing" xmlns:wp="http://schemas.openxmlformats.org/drawingml/2006/wordprocessingDrawing" xmlns:w10="urn:schemas-microsoft-com:office:word" xmlns:w="http://schemas.openxmlformats.org/wordprocessingml/2006/main" xmlns:w14="http://schemas.microsoft.com/office/word/2010/wordml" xmlns:w15="http://schemas.microsoft.com/office/word/2012/wordml" xmlns:w16cex="http://schemas.microsoft.com/office/word/2018/wordml/cex" xmlns:w16cid="http://schemas.microsoft.com/office/word/2016/wordml/cid" xmlns:w16="http://schemas.microsoft.com/office/word/2018/wordml" xmlns:w16se="http://schemas.microsoft.com/office/word/2015/wordml/symex" xmlns:wpg="http://schemas.microsoft.com/office/word/2010/wordprocessingGroup" xmlns:wpi="http://schemas.microsoft.com/office/word/2010/wordprocessingInk" xmlns:wne="http://schemas.microsoft.com/office/word/2006/wordml" xmlns:wps="http://schemas.microsoft.com/office/word/2010/wordprocessingShape" mc:Ignorable="w14 w15 w16se w16cid w16 w16cex wp14">
-  <w16cex:commentExtensible w16cex:durableId="240822E1" w16cex:dateUtc="2021-03-26T08:07:00Z"/>
-  <w16cex:commentExtensible w16cex:durableId="2408232C" w16cex:dateUtc="2021-03-26T08:09:00Z"/>
-  <w16cex:commentExtensible w16cex:durableId="2408233F" w16cex:dateUtc="2021-03-26T08:09:00Z"/>
-  <w16cex:commentExtensible w16cex:durableId="24082356" w16cex:dateUtc="2021-03-26T08:09:00Z"/>
-  <w16cex:commentExtensible w16cex:durableId="240823A9" w16cex:dateUtc="2021-03-26T08:11:00Z"/>
-  <w16cex:commentExtensible w16cex:durableId="240823C3" w16cex:dateUtc="2021-03-26T08:11:00Z"/>
-  <w16cex:commentExtensible w16cex:durableId="240823E3" w16cex:dateUtc="2021-03-26T08:12:00Z"/>
-  <w16cex:commentExtensible w16cex:durableId="24082403" w16cex:dateUtc="2021-03-26T08:12:00Z"/>
-  <w16cex:commentExtensible w16cex:durableId="240823DD" w16cex:dateUtc="2021-03-26T08:11:00Z"/>
-  <w16cex:commentExtensible w16cex:durableId="24082448" w16cex:dateUtc="2021-03-26T08:13:00Z"/>
-  <w16cex:commentExtensible w16cex:durableId="240824CA" w16cex:dateUtc="2021-03-26T08:15:00Z"/>
-  <w16cex:commentExtensible w16cex:durableId="240824D5" w16cex:dateUtc="2021-03-26T08:16:00Z"/>
-  <w16cex:commentExtensible w16cex:durableId="24082575" w16cex:dateUtc="2021-03-26T08:18:00Z"/>
-  <w16cex:commentExtensible w16cex:durableId="240825A9" w16cex:dateUtc="2021-03-26T08:19:00Z"/>
-  <w16cex:commentExtensible w16cex:durableId="24082696" w16cex:dateUtc="2021-03-26T08:23:00Z"/>
-  <w16cex:commentExtensible w16cex:durableId="240826DC" w16cex:dateUtc="2021-03-26T08:24:00Z"/>
-  <w16cex:commentExtensible w16cex:durableId="240826F5" w16cex:dateUtc="2021-03-26T08:25:00Z"/>
-  <w16cex:commentExtensible w16cex:durableId="2408276B" w16cex:dateUtc="2021-03-26T08:27:00Z"/>
-  <w16cex:commentExtensible w16cex:durableId="240827A7" w16cex:dateUtc="2021-03-26T08:28:00Z"/>
-  <w16cex:commentExtensible w16cex:durableId="240827C2" w16cex:dateUtc="2021-03-26T08:28:00Z"/>
-  <w16cex:commentExtensible w16cex:durableId="240827D1" w16cex:dateUtc="2021-03-26T08:28:00Z"/>
-  <w16cex:commentExtensible w16cex:durableId="24082840" w16cex:dateUtc="2021-03-26T08:30:00Z"/>
-</w16cex:commentsExtensible>
-</file>
-
-<file path=word/commentsIds.xml><?xml version="1.0" encoding="utf-8"?>
-<w16cid:commentsIds xmlns:wpc="http://schemas.microsoft.com/office/word/2010/wordprocessingCanvas" xmlns:cx="http://schemas.microsoft.com/office/drawing/2014/chartex" xmlns:cx1="http://schemas.microsoft.com/office/drawing/2015/9/8/chartex" xmlns:cx2="http://schemas.microsoft.com/office/drawing/2015/10/21/chartex" xmlns:cx3="http://schemas.microsoft.com/office/drawing/2016/5/9/chartex" xmlns:cx4="http://schemas.microsoft.com/office/drawing/2016/5/10/chartex" xmlns:cx5="http://schemas.microsoft.com/office/drawing/2016/5/11/chartex" xmlns:cx6="http://schemas.microsoft.com/office/drawing/2016/5/12/chartex" xmlns:cx7="http://schemas.microsoft.com/office/drawing/2016/5/13/chartex" xmlns:cx8="http://schemas.microsoft.com/office/drawing/2016/5/14/chartex" xmlns:mc="http://schemas.openxmlformats.org/markup-compatibility/2006" xmlns:aink="http://schemas.microsoft.com/office/drawing/2016/ink" xmlns:am3d="http://schemas.microsoft.com/office/drawing/2017/model3d" xmlns:o="urn:schemas-microsoft-com:office:office" xmlns:r="http://schemas.openxmlformats.org/officeDocument/2006/relationships" xmlns:m="http://schemas.openxmlformats.org/officeDocument/2006/math" xmlns:v="urn:schemas-microsoft-com:vml" xmlns:wp14="http://schemas.microsoft.com/office/word/2010/wordprocessingDrawing" xmlns:wp="http://schemas.openxmlformats.org/drawingml/2006/wordprocessingDrawing" xmlns:w10="urn:schemas-microsoft-com:office:word" xmlns:w="http://schemas.openxmlformats.org/wordprocessingml/2006/main" xmlns:w14="http://schemas.microsoft.com/office/word/2010/wordml" xmlns:w15="http://schemas.microsoft.com/office/word/2012/wordml" xmlns:w16cex="http://schemas.microsoft.com/office/word/2018/wordml/cex" xmlns:w16cid="http://schemas.microsoft.com/office/word/2016/wordml/cid" xmlns:w16="http://schemas.microsoft.com/office/word/2018/wordml" xmlns:w16se="http://schemas.microsoft.com/office/word/2015/wordml/symex" xmlns:wpg="http://schemas.microsoft.com/office/word/2010/wordprocessingGroup" xmlns:wpi="http://schemas.microsoft.com/office/word/2010/wordprocessingInk" xmlns:wne="http://schemas.microsoft.com/office/word/2006/wordml" xmlns:wps="http://schemas.microsoft.com/office/word/2010/wordprocessingShape" mc:Ignorable="w14 w15 w16se w16cid w16 w16cex wp14">
-  <w16cid:commentId w16cid:paraId="2299DFD8" w16cid:durableId="240822E1"/>
-  <w16cid:commentId w16cid:paraId="18E023A8" w16cid:durableId="2408232C"/>
-  <w16cid:commentId w16cid:paraId="0E110218" w16cid:durableId="2408233F"/>
-  <w16cid:commentId w16cid:paraId="18FD186C" w16cid:durableId="24082356"/>
-  <w16cid:commentId w16cid:paraId="4339C485" w16cid:durableId="240823A9"/>
-  <w16cid:commentId w16cid:paraId="012FA7C9" w16cid:durableId="240823C3"/>
-  <w16cid:commentId w16cid:paraId="30AEADF9" w16cid:durableId="240823E3"/>
-  <w16cid:commentId w16cid:paraId="327E546D" w16cid:durableId="24082403"/>
-  <w16cid:commentId w16cid:paraId="71C455FB" w16cid:durableId="240823DD"/>
-  <w16cid:commentId w16cid:paraId="1E6F751D" w16cid:durableId="24082448"/>
-  <w16cid:commentId w16cid:paraId="7D651F29" w16cid:durableId="240824CA"/>
-  <w16cid:commentId w16cid:paraId="028F7E14" w16cid:durableId="240824D5"/>
-  <w16cid:commentId w16cid:paraId="52CE96F8" w16cid:durableId="24082575"/>
-  <w16cid:commentId w16cid:paraId="5EA0890B" w16cid:durableId="240825A9"/>
-  <w16cid:commentId w16cid:paraId="629105A1" w16cid:durableId="24082696"/>
-  <w16cid:commentId w16cid:paraId="48628949" w16cid:durableId="240826DC"/>
-  <w16cid:commentId w16cid:paraId="641F4499" w16cid:durableId="240826F5"/>
-  <w16cid:commentId w16cid:paraId="4DABAD9C" w16cid:durableId="2408276B"/>
-  <w16cid:commentId w16cid:paraId="2AF15D2E" w16cid:durableId="240827A7"/>
-  <w16cid:commentId w16cid:paraId="6E5E16DD" w16cid:durableId="240827C2"/>
-  <w16cid:commentId w16cid:paraId="21148A2F" w16cid:durableId="240827D1"/>
-  <w16cid:commentId w16cid:paraId="3C150FDC" w16cid:durableId="24082840"/>
-</w16cid:commentsIds>
 </file>
 
 <file path=word/endnotes.xml><?xml version="1.0" encoding="utf-8"?>
@@ -9841,14 +8915,6 @@
     </w:lvlOverride>
   </w:num>
 </w:numbering>
-</file>
-
-<file path=word/people.xml><?xml version="1.0" encoding="utf-8"?>
-<w15:people xmlns:wpc="http://schemas.microsoft.com/office/word/2010/wordprocessingCanvas" xmlns:cx="http://schemas.microsoft.com/office/drawing/2014/chartex" xmlns:cx1="http://schemas.microsoft.com/office/drawing/2015/9/8/chartex" xmlns:cx2="http://schemas.microsoft.com/office/drawing/2015/10/21/chartex" xmlns:cx3="http://schemas.microsoft.com/office/drawing/2016/5/9/chartex" xmlns:cx4="http://schemas.microsoft.com/office/drawing/2016/5/10/chartex" xmlns:cx5="http://schemas.microsoft.com/office/drawing/2016/5/11/chartex" xmlns:cx6="http://schemas.microsoft.com/office/drawing/2016/5/12/chartex" xmlns:cx7="http://schemas.microsoft.com/office/drawing/2016/5/13/chartex" xmlns:cx8="http://schemas.microsoft.com/office/drawing/2016/5/14/chartex" xmlns:mc="http://schemas.openxmlformats.org/markup-compatibility/2006" xmlns:aink="http://schemas.microsoft.com/office/drawing/2016/ink" xmlns:am3d="http://schemas.microsoft.com/office/drawing/2017/model3d" xmlns:o="urn:schemas-microsoft-com:office:office" xmlns:r="http://schemas.openxmlformats.org/officeDocument/2006/relationships" xmlns:m="http://schemas.openxmlformats.org/officeDocument/2006/math" xmlns:v="urn:schemas-microsoft-com:vml" xmlns:wp14="http://schemas.microsoft.com/office/word/2010/wordprocessingDrawing" xmlns:wp="http://schemas.openxmlformats.org/drawingml/2006/wordprocessingDrawing" xmlns:w10="urn:schemas-microsoft-com:office:word" xmlns:w="http://schemas.openxmlformats.org/wordprocessingml/2006/main" xmlns:w14="http://schemas.microsoft.com/office/word/2010/wordml" xmlns:w15="http://schemas.microsoft.com/office/word/2012/wordml" xmlns:w16cex="http://schemas.microsoft.com/office/word/2018/wordml/cex" xmlns:w16cid="http://schemas.microsoft.com/office/word/2016/wordml/cid" xmlns:w16="http://schemas.microsoft.com/office/word/2018/wordml" xmlns:w16se="http://schemas.microsoft.com/office/word/2015/wordml/symex" xmlns:wpg="http://schemas.microsoft.com/office/word/2010/wordprocessingGroup" xmlns:wpi="http://schemas.microsoft.com/office/word/2010/wordprocessingInk" xmlns:wne="http://schemas.microsoft.com/office/word/2006/wordml" xmlns:wps="http://schemas.microsoft.com/office/word/2010/wordprocessingShape" mc:Ignorable="w14 w15 w16se w16cid w16 w16cex wp14">
-  <w15:person w15:author="Maximilian Müller">
-    <w15:presenceInfo w15:providerId="AD" w15:userId="S::maximilian.mueller@atrivio.de::4577b2b1-63c2-45cd-99c1-8fd2dad59494"/>
-  </w15:person>
-</w15:people>
 </file>
 
 <file path=word/styles.xml><?xml version="1.0" encoding="utf-8"?>

</xml_diff>